<commit_message>
Modify the content of report
</commit_message>
<xml_diff>
--- a/report.docx
+++ b/report.docx
@@ -3005,6 +3005,264 @@
           <w:szCs w:val="24"/>
         </w:rPr>
       </w:pPr>
+      <w:r>
+        <w:rPr>
+          <w:rFonts w:ascii="微軟正黑體" w:eastAsia="微軟正黑體" w:hAnsi="微軟正黑體" w:hint="eastAsia"/>
+          <w:szCs w:val="24"/>
+        </w:rPr>
+        <w:t>決策樹的本質是一種貪婪演算法</w:t>
+      </w:r>
+      <w:r>
+        <w:rPr>
+          <w:rFonts w:ascii="微軟正黑體" w:eastAsia="微軟正黑體" w:hAnsi="微軟正黑體" w:hint="eastAsia"/>
+          <w:szCs w:val="24"/>
+        </w:rPr>
+        <w:t xml:space="preserve">, </w:t>
+      </w:r>
+      <w:r>
+        <w:rPr>
+          <w:rFonts w:ascii="微軟正黑體" w:eastAsia="微軟正黑體" w:hAnsi="微軟正黑體" w:hint="eastAsia"/>
+          <w:szCs w:val="24"/>
+        </w:rPr>
+        <w:t>一開始所有的訓練樣本</w:t>
+      </w:r>
+      <w:r>
+        <w:rPr>
+          <w:rFonts w:ascii="微軟正黑體" w:eastAsia="微軟正黑體" w:hAnsi="微軟正黑體" w:hint="eastAsia"/>
+          <w:szCs w:val="24"/>
+        </w:rPr>
+        <w:t xml:space="preserve">都在根節點, 並以計算過後各屬性的統計性測量當作基礎, 挑選最好的屬性來當作分割點, 反覆地將樣本分隔開來, </w:t>
+      </w:r>
+      <w:r>
+        <w:rPr>
+          <w:rFonts w:ascii="微軟正黑體" w:eastAsia="微軟正黑體" w:hAnsi="微軟正黑體" w:hint="eastAsia"/>
+          <w:szCs w:val="24"/>
+        </w:rPr>
+        <w:t>一直到以下條件發生，我們就停止分支：</w:t>
+      </w:r>
+      <w:r>
+        <w:rPr>
+          <w:rFonts w:ascii="微軟正黑體" w:eastAsia="微軟正黑體" w:hAnsi="微軟正黑體" w:hint="eastAsia"/>
+          <w:szCs w:val="24"/>
+        </w:rPr>
+        <w:t>A. 某個分支子集合內的所有樣本都屬於同一個類別時 B.可能所有的屬性都用完了, 用多數投票法以樣本數較多類別來代表此葉節點 C.選取屬性後, 發生某個分支完全沒有測試樣本的情況</w:t>
+      </w:r>
+    </w:p>
+    <w:p>
+      <w:pPr>
+        <w:snapToGrid w:val="0"/>
+        <w:spacing w:before="100" w:beforeAutospacing="1" w:after="100" w:afterAutospacing="1" w:line="0" w:lineRule="atLeast"/>
+        <w:contextualSpacing/>
+        <w:rPr>
+          <w:rFonts w:ascii="微軟正黑體" w:eastAsia="微軟正黑體" w:hAnsi="微軟正黑體"/>
+          <w:szCs w:val="24"/>
+        </w:rPr>
+      </w:pPr>
+    </w:p>
+    <w:p>
+      <w:pPr>
+        <w:snapToGrid w:val="0"/>
+        <w:spacing w:before="100" w:beforeAutospacing="1" w:after="100" w:afterAutospacing="1" w:line="0" w:lineRule="atLeast"/>
+        <w:contextualSpacing/>
+        <w:rPr>
+          <w:rFonts w:ascii="微軟正黑體" w:eastAsia="微軟正黑體" w:hAnsi="微軟正黑體"/>
+          <w:szCs w:val="24"/>
+        </w:rPr>
+      </w:pPr>
+      <w:r>
+        <w:rPr>
+          <w:rFonts w:ascii="微軟正黑體" w:eastAsia="微軟正黑體" w:hAnsi="微軟正黑體" w:hint="eastAsia"/>
+          <w:szCs w:val="24"/>
+        </w:rPr>
+        <w:t>主要方法:</w:t>
+      </w:r>
+    </w:p>
+    <w:p>
+      <w:pPr>
+        <w:widowControl/>
+        <w:shd w:val="clear" w:color="auto" w:fill="1E1E1E"/>
+        <w:spacing w:line="285" w:lineRule="atLeast"/>
+        <w:ind w:firstLine="480"/>
+        <w:rPr>
+          <w:rFonts w:ascii="Consolas" w:eastAsia="新細明體" w:hAnsi="Consolas" w:cs="新細明體"/>
+          <w:color w:val="D4D4D4"/>
+          <w:kern w:val="0"/>
+          <w:sz w:val="21"/>
+          <w:szCs w:val="21"/>
+        </w:rPr>
+      </w:pPr>
+      <w:r>
+        <w:rPr>
+          <w:rFonts w:ascii="Consolas" w:eastAsia="新細明體" w:hAnsi="Consolas" w:cs="新細明體"/>
+          <w:color w:val="C586C0"/>
+          <w:kern w:val="0"/>
+          <w:sz w:val="21"/>
+          <w:szCs w:val="21"/>
+        </w:rPr>
+        <w:t>from</w:t>
+      </w:r>
+      <w:r>
+        <w:rPr>
+          <w:rFonts w:ascii="Consolas" w:eastAsia="新細明體" w:hAnsi="Consolas" w:cs="新細明體"/>
+          <w:color w:val="D4D4D4"/>
+          <w:kern w:val="0"/>
+          <w:sz w:val="21"/>
+          <w:szCs w:val="21"/>
+        </w:rPr>
+        <w:t xml:space="preserve"> sklearn </w:t>
+      </w:r>
+      <w:r>
+        <w:rPr>
+          <w:rFonts w:ascii="Consolas" w:eastAsia="新細明體" w:hAnsi="Consolas" w:cs="新細明體"/>
+          <w:color w:val="C586C0"/>
+          <w:kern w:val="0"/>
+          <w:sz w:val="21"/>
+          <w:szCs w:val="21"/>
+        </w:rPr>
+        <w:t>import</w:t>
+      </w:r>
+      <w:r>
+        <w:rPr>
+          <w:rFonts w:ascii="Consolas" w:eastAsia="新細明體" w:hAnsi="Consolas" w:cs="新細明體"/>
+          <w:color w:val="D4D4D4"/>
+          <w:kern w:val="0"/>
+          <w:sz w:val="21"/>
+          <w:szCs w:val="21"/>
+        </w:rPr>
+        <w:t xml:space="preserve"> tree</w:t>
+      </w:r>
+    </w:p>
+    <w:p>
+      <w:pPr>
+        <w:widowControl/>
+        <w:shd w:val="clear" w:color="auto" w:fill="1E1E1E"/>
+        <w:spacing w:line="285" w:lineRule="atLeast"/>
+        <w:ind w:firstLine="480"/>
+        <w:rPr>
+          <w:rFonts w:ascii="Consolas" w:eastAsia="新細明體" w:hAnsi="Consolas" w:cs="新細明體"/>
+          <w:color w:val="D4D4D4"/>
+          <w:kern w:val="0"/>
+          <w:sz w:val="21"/>
+          <w:szCs w:val="21"/>
+        </w:rPr>
+      </w:pPr>
+      <w:r>
+        <w:rPr>
+          <w:rFonts w:ascii="Consolas" w:eastAsia="新細明體" w:hAnsi="Consolas" w:cs="新細明體"/>
+          <w:color w:val="D4D4D4"/>
+          <w:kern w:val="0"/>
+          <w:sz w:val="21"/>
+          <w:szCs w:val="21"/>
+        </w:rPr>
+        <w:t>classifier = tree.DecisionTreeClassifier()</w:t>
+      </w:r>
+    </w:p>
+    <w:p>
+      <w:pPr>
+        <w:widowControl/>
+        <w:shd w:val="clear" w:color="auto" w:fill="1E1E1E"/>
+        <w:spacing w:line="285" w:lineRule="atLeast"/>
+        <w:ind w:firstLine="480"/>
+        <w:rPr>
+          <w:rFonts w:ascii="Consolas" w:eastAsia="新細明體" w:hAnsi="Consolas" w:cs="新細明體"/>
+          <w:color w:val="D4D4D4"/>
+          <w:kern w:val="0"/>
+          <w:sz w:val="21"/>
+          <w:szCs w:val="21"/>
+        </w:rPr>
+      </w:pPr>
+      <w:r>
+        <w:rPr>
+          <w:rFonts w:ascii="Consolas" w:eastAsia="新細明體" w:hAnsi="Consolas" w:cs="新細明體"/>
+          <w:color w:val="D4D4D4"/>
+          <w:kern w:val="0"/>
+          <w:sz w:val="21"/>
+          <w:szCs w:val="21"/>
+        </w:rPr>
+        <w:t>clf = classifier.fit(x_train, y_train)</w:t>
+      </w:r>
+    </w:p>
+    <w:p>
+      <w:pPr>
+        <w:widowControl/>
+        <w:shd w:val="clear" w:color="auto" w:fill="1E1E1E"/>
+        <w:spacing w:line="285" w:lineRule="atLeast"/>
+        <w:ind w:firstLine="480"/>
+        <w:rPr>
+          <w:rFonts w:ascii="Consolas" w:eastAsia="新細明體" w:hAnsi="Consolas" w:cs="新細明體"/>
+          <w:color w:val="D4D4D4"/>
+          <w:kern w:val="0"/>
+          <w:sz w:val="21"/>
+          <w:szCs w:val="21"/>
+        </w:rPr>
+      </w:pPr>
+      <w:r>
+        <w:rPr>
+          <w:rFonts w:ascii="Consolas" w:eastAsia="新細明體" w:hAnsi="Consolas" w:cs="新細明體"/>
+          <w:color w:val="D4D4D4"/>
+          <w:kern w:val="0"/>
+          <w:sz w:val="21"/>
+          <w:szCs w:val="21"/>
+        </w:rPr>
+        <w:t>predicted = classifier.predict(x_test)</w:t>
+      </w:r>
+    </w:p>
+    <w:p>
+      <w:pPr>
+        <w:widowControl/>
+        <w:shd w:val="clear" w:color="auto" w:fill="1E1E1E"/>
+        <w:spacing w:line="285" w:lineRule="atLeast"/>
+        <w:ind w:firstLine="480"/>
+        <w:rPr>
+          <w:rFonts w:ascii="Consolas" w:eastAsia="新細明體" w:hAnsi="Consolas" w:cs="新細明體"/>
+          <w:color w:val="D4D4D4"/>
+          <w:kern w:val="0"/>
+          <w:sz w:val="21"/>
+          <w:szCs w:val="21"/>
+        </w:rPr>
+      </w:pPr>
+      <w:bookmarkStart w:id="0" w:name="_GoBack"/>
+      <w:bookmarkEnd w:id="0"/>
+      <w:r>
+        <w:rPr>
+          <w:rFonts w:ascii="Consolas" w:eastAsia="新細明體" w:hAnsi="Consolas" w:cs="新細明體"/>
+          <w:color w:val="DCDCAA"/>
+          <w:kern w:val="0"/>
+          <w:sz w:val="21"/>
+          <w:szCs w:val="21"/>
+        </w:rPr>
+        <w:t>print</w:t>
+      </w:r>
+      <w:r>
+        <w:rPr>
+          <w:rFonts w:ascii="Consolas" w:eastAsia="新細明體" w:hAnsi="Consolas" w:cs="新細明體"/>
+          <w:color w:val="D4D4D4"/>
+          <w:kern w:val="0"/>
+          <w:sz w:val="21"/>
+          <w:szCs w:val="21"/>
+        </w:rPr>
+        <w:t>(</w:t>
+      </w:r>
+      <w:r>
+        <w:rPr>
+          <w:rFonts w:ascii="Consolas" w:eastAsia="新細明體" w:hAnsi="Consolas" w:cs="新細明體"/>
+          <w:color w:val="CE9178"/>
+          <w:kern w:val="0"/>
+          <w:sz w:val="21"/>
+          <w:szCs w:val="21"/>
+        </w:rPr>
+        <w:t>'ACCURACY: '</w:t>
+      </w:r>
+      <w:r>
+        <w:rPr>
+          <w:rFonts w:ascii="Consolas" w:eastAsia="新細明體" w:hAnsi="Consolas" w:cs="新細明體"/>
+          <w:color w:val="D4D4D4"/>
+          <w:kern w:val="0"/>
+          <w:sz w:val="21"/>
+          <w:szCs w:val="21"/>
+        </w:rPr>
+        <w:t>,accuracy_score(y_test, predicted))</w:t>
+      </w:r>
     </w:p>
     <w:p>
       <w:pPr>
@@ -3480,7 +3738,7 @@
         </w:rPr>
         <w:t>classifier = tree.</w:t>
       </w:r>
-      <w:bookmarkStart w:id="0" w:name="_Hlk530237503"/>
+      <w:bookmarkStart w:id="1" w:name="_Hlk530237503"/>
       <w:r>
         <w:rPr>
           <w:rFonts w:ascii="微軟正黑體" w:eastAsia="微軟正黑體" w:hAnsi="微軟正黑體"/>
@@ -3489,7 +3747,7 @@
         </w:rPr>
         <w:t>DecisionTree</w:t>
       </w:r>
-      <w:bookmarkEnd w:id="0"/>
+      <w:bookmarkEnd w:id="1"/>
       <w:r>
         <w:rPr>
           <w:rFonts w:ascii="微軟正黑體" w:eastAsia="微軟正黑體" w:hAnsi="微軟正黑體"/>
@@ -3621,15 +3879,52 @@
         <w:spacing w:before="100" w:beforeAutospacing="1" w:after="100" w:afterAutospacing="1" w:line="0" w:lineRule="atLeast"/>
         <w:contextualSpacing/>
         <w:rPr>
-          <w:rFonts w:ascii="微軟正黑體" w:eastAsia="微軟正黑體" w:hAnsi="微軟正黑體" w:hint="eastAsia"/>
-          <w:szCs w:val="24"/>
-        </w:rPr>
-      </w:pPr>
-      <w:r>
-        <w:rPr>
-          <w:rFonts w:ascii="微軟正黑體" w:eastAsia="微軟正黑體" w:hAnsi="微軟正黑體" w:hint="eastAsia"/>
-          <w:szCs w:val="24"/>
-        </w:rPr>
+          <w:rFonts w:ascii="微軟正黑體" w:eastAsia="微軟正黑體" w:hAnsi="微軟正黑體"/>
+          <w:sz w:val="20"/>
+          <w:szCs w:val="20"/>
+        </w:rPr>
+      </w:pPr>
+    </w:p>
+    <w:p>
+      <w:pPr>
+        <w:snapToGrid w:val="0"/>
+        <w:spacing w:before="100" w:beforeAutospacing="1" w:after="100" w:afterAutospacing="1" w:line="0" w:lineRule="atLeast"/>
+        <w:contextualSpacing/>
+        <w:rPr>
+          <w:rFonts w:ascii="微軟正黑體" w:eastAsia="微軟正黑體" w:hAnsi="微軟正黑體"/>
+          <w:sz w:val="20"/>
+          <w:szCs w:val="20"/>
+        </w:rPr>
+      </w:pPr>
+    </w:p>
+    <w:p>
+      <w:pPr>
+        <w:snapToGrid w:val="0"/>
+        <w:spacing w:before="100" w:beforeAutospacing="1" w:after="100" w:afterAutospacing="1" w:line="0" w:lineRule="atLeast"/>
+        <w:contextualSpacing/>
+        <w:rPr>
+          <w:rFonts w:ascii="微軟正黑體" w:eastAsia="微軟正黑體" w:hAnsi="微軟正黑體" w:hint="eastAsia"/>
+          <w:sz w:val="20"/>
+          <w:szCs w:val="20"/>
+        </w:rPr>
+      </w:pPr>
+    </w:p>
+    <w:p>
+      <w:pPr>
+        <w:snapToGrid w:val="0"/>
+        <w:spacing w:before="100" w:beforeAutospacing="1" w:after="100" w:afterAutospacing="1" w:line="0" w:lineRule="atLeast"/>
+        <w:contextualSpacing/>
+        <w:rPr>
+          <w:rFonts w:ascii="微軟正黑體" w:eastAsia="微軟正黑體" w:hAnsi="微軟正黑體"/>
+          <w:szCs w:val="24"/>
+        </w:rPr>
+      </w:pPr>
+      <w:r>
+        <w:rPr>
+          <w:rFonts w:ascii="微軟正黑體" w:eastAsia="微軟正黑體" w:hAnsi="微軟正黑體" w:hint="eastAsia"/>
+          <w:szCs w:val="24"/>
+        </w:rPr>
+        <w:lastRenderedPageBreak/>
         <w:t>輸出圖:</w:t>
       </w:r>
     </w:p>
@@ -3699,16 +3994,146 @@
         <w:contextualSpacing/>
         <w:rPr>
           <w:rFonts w:ascii="微軟正黑體" w:eastAsia="微軟正黑體" w:hAnsi="微軟正黑體"/>
-          <w:szCs w:val="24"/>
-        </w:rPr>
-      </w:pPr>
-      <w:r>
-        <w:rPr>
-          <w:rFonts w:ascii="微軟正黑體" w:eastAsia="微軟正黑體" w:hAnsi="微軟正黑體" w:hint="eastAsia"/>
+          <w:b/>
+          <w:i/>
+          <w:sz w:val="28"/>
+          <w:szCs w:val="28"/>
+          <w:u w:val="single"/>
+        </w:rPr>
+      </w:pPr>
+    </w:p>
+    <w:p>
+      <w:pPr>
+        <w:snapToGrid w:val="0"/>
+        <w:spacing w:before="100" w:beforeAutospacing="1" w:after="100" w:afterAutospacing="1" w:line="0" w:lineRule="atLeast"/>
+        <w:contextualSpacing/>
+        <w:rPr>
+          <w:rFonts w:ascii="微軟正黑體" w:eastAsia="微軟正黑體" w:hAnsi="微軟正黑體"/>
+          <w:b/>
+          <w:i/>
+          <w:sz w:val="28"/>
+          <w:szCs w:val="28"/>
+          <w:u w:val="single"/>
+        </w:rPr>
+      </w:pPr>
+      <w:r>
+        <w:rPr>
+          <w:rFonts w:ascii="微軟正黑體" w:eastAsia="微軟正黑體" w:hAnsi="微軟正黑體"/>
+          <w:b/>
+          <w:i/>
+          <w:sz w:val="28"/>
+          <w:szCs w:val="28"/>
+          <w:u w:val="single"/>
+        </w:rPr>
+        <w:t>Decision Tree</w:t>
+      </w:r>
+      <w:r>
+        <w:rPr>
+          <w:rFonts w:ascii="微軟正黑體" w:eastAsia="微軟正黑體" w:hAnsi="微軟正黑體" w:hint="eastAsia"/>
+          <w:sz w:val="28"/>
+          <w:szCs w:val="28"/>
+        </w:rPr>
+        <w:t xml:space="preserve"> </w:t>
+      </w:r>
+      <w:r>
+        <w:rPr>
+          <w:rFonts w:ascii="微軟正黑體" w:eastAsia="微軟正黑體" w:hAnsi="微軟正黑體"/>
+          <w:sz w:val="28"/>
+          <w:szCs w:val="28"/>
+        </w:rPr>
+        <w:t xml:space="preserve"> </w:t>
+      </w:r>
+      <w:r>
+        <w:rPr>
+          <w:rFonts w:ascii="微軟正黑體" w:eastAsia="微軟正黑體" w:hAnsi="微軟正黑體" w:hint="eastAsia"/>
+          <w:b/>
+          <w:i/>
+          <w:sz w:val="28"/>
+          <w:szCs w:val="28"/>
+        </w:rPr>
+        <w:t>VS</w:t>
+      </w:r>
+      <w:r>
+        <w:rPr>
+          <w:rFonts w:ascii="微軟正黑體" w:eastAsia="微軟正黑體" w:hAnsi="微軟正黑體"/>
+          <w:sz w:val="28"/>
+          <w:szCs w:val="28"/>
+        </w:rPr>
+        <w:t xml:space="preserve">  </w:t>
+      </w:r>
+      <w:r>
+        <w:rPr>
+          <w:rFonts w:ascii="微軟正黑體" w:eastAsia="微軟正黑體" w:hAnsi="微軟正黑體"/>
+          <w:b/>
+          <w:i/>
+          <w:sz w:val="28"/>
+          <w:szCs w:val="28"/>
+          <w:u w:val="single"/>
+        </w:rPr>
+        <w:t>Absolutely Right</w:t>
+      </w:r>
+      <w:r>
+        <w:rPr>
+          <w:rFonts w:ascii="微軟正黑體" w:eastAsia="微軟正黑體" w:hAnsi="微軟正黑體" w:hint="eastAsia"/>
+          <w:b/>
+          <w:i/>
+          <w:sz w:val="28"/>
+          <w:szCs w:val="28"/>
+          <w:u w:val="single"/>
+        </w:rPr>
+        <w:t xml:space="preserve"> </w:t>
+      </w:r>
+      <w:r>
+        <w:rPr>
+          <w:rFonts w:ascii="微軟正黑體" w:eastAsia="微軟正黑體" w:hAnsi="微軟正黑體"/>
+          <w:b/>
+          <w:i/>
+          <w:sz w:val="28"/>
+          <w:szCs w:val="28"/>
+          <w:u w:val="single"/>
+        </w:rPr>
+        <w:t>Rules</w:t>
+      </w:r>
+      <w:r>
+        <w:rPr>
+          <w:rFonts w:ascii="微軟正黑體" w:eastAsia="微軟正黑體" w:hAnsi="微軟正黑體" w:hint="eastAsia"/>
+          <w:b/>
+          <w:i/>
+          <w:sz w:val="28"/>
+          <w:szCs w:val="28"/>
+          <w:u w:val="single"/>
+        </w:rPr>
+        <w:t>(自訂的規則)</w:t>
+      </w:r>
+    </w:p>
+    <w:p>
+      <w:pPr>
+        <w:snapToGrid w:val="0"/>
+        <w:spacing w:before="100" w:beforeAutospacing="1" w:after="100" w:afterAutospacing="1" w:line="0" w:lineRule="atLeast"/>
+        <w:contextualSpacing/>
+        <w:rPr>
+          <w:rFonts w:ascii="微軟正黑體" w:eastAsia="微軟正黑體" w:hAnsi="微軟正黑體"/>
           <w:szCs w:val="24"/>
           <w:highlight w:val="lightGray"/>
         </w:rPr>
-        <w:lastRenderedPageBreak/>
+      </w:pPr>
+    </w:p>
+    <w:p>
+      <w:pPr>
+        <w:snapToGrid w:val="0"/>
+        <w:spacing w:before="100" w:beforeAutospacing="1" w:after="100" w:afterAutospacing="1" w:line="0" w:lineRule="atLeast"/>
+        <w:contextualSpacing/>
+        <w:rPr>
+          <w:rFonts w:ascii="微軟正黑體" w:eastAsia="微軟正黑體" w:hAnsi="微軟正黑體"/>
+          <w:szCs w:val="24"/>
+        </w:rPr>
+      </w:pPr>
+      <w:r>
+        <w:rPr>
+          <w:rFonts w:ascii="微軟正黑體" w:eastAsia="微軟正黑體" w:hAnsi="微軟正黑體" w:hint="eastAsia"/>
+          <w:szCs w:val="24"/>
+          <w:highlight w:val="lightGray"/>
+        </w:rPr>
         <w:t>因為原先訂定的規則太</w:t>
       </w:r>
       <w:r>
@@ -3725,7 +4150,7 @@
           <w:szCs w:val="24"/>
           <w:highlight w:val="lightGray"/>
         </w:rPr>
-        <w:t>十</w:t>
+        <w:t>九</w:t>
       </w:r>
       <w:r>
         <w:rPr>
@@ -3733,7 +4158,7 @@
           <w:szCs w:val="24"/>
           <w:highlight w:val="lightGray"/>
         </w:rPr>
-        <w:t>個規則)</w:t>
+        <w:t>個</w:t>
       </w:r>
       <w:r>
         <w:rPr>
@@ -3741,6 +4166,22 @@
           <w:szCs w:val="24"/>
           <w:highlight w:val="lightGray"/>
         </w:rPr>
+        <w:t>死亡</w:t>
+      </w:r>
+      <w:r>
+        <w:rPr>
+          <w:rFonts w:ascii="微軟正黑體" w:eastAsia="微軟正黑體" w:hAnsi="微軟正黑體" w:hint="eastAsia"/>
+          <w:szCs w:val="24"/>
+          <w:highlight w:val="lightGray"/>
+        </w:rPr>
+        <w:t>規則)</w:t>
+      </w:r>
+      <w:r>
+        <w:rPr>
+          <w:rFonts w:ascii="微軟正黑體" w:eastAsia="微軟正黑體" w:hAnsi="微軟正黑體" w:hint="eastAsia"/>
+          <w:szCs w:val="24"/>
+          <w:highlight w:val="lightGray"/>
+        </w:rPr>
         <w:t xml:space="preserve">, </w:t>
       </w:r>
       <w:r>
@@ -3773,7 +4214,7 @@
           <w:szCs w:val="24"/>
           <w:highlight w:val="lightGray"/>
         </w:rPr>
-        <w:t>五</w:t>
+        <w:t>四</w:t>
       </w:r>
       <w:r>
         <w:rPr>
@@ -3781,7 +4222,7 @@
           <w:szCs w:val="24"/>
           <w:highlight w:val="lightGray"/>
         </w:rPr>
-        <w:t>個規則), 以此做討論與分析</w:t>
+        <w:t>個</w:t>
       </w:r>
       <w:r>
         <w:rPr>
@@ -3789,7 +4230,54 @@
           <w:szCs w:val="24"/>
           <w:highlight w:val="lightGray"/>
         </w:rPr>
-        <w:t xml:space="preserve">          </w:t>
+        <w:t>死亡</w:t>
+      </w:r>
+      <w:r>
+        <w:rPr>
+          <w:rFonts w:ascii="微軟正黑體" w:eastAsia="微軟正黑體" w:hAnsi="微軟正黑體" w:hint="eastAsia"/>
+          <w:szCs w:val="24"/>
+          <w:highlight w:val="lightGray"/>
+        </w:rPr>
+        <w:t>規則), 以此做討論與分析</w:t>
+      </w:r>
+      <w:r>
+        <w:rPr>
+          <w:rFonts w:ascii="微軟正黑體" w:eastAsia="微軟正黑體" w:hAnsi="微軟正黑體" w:hint="eastAsia"/>
+          <w:szCs w:val="24"/>
+          <w:highlight w:val="lightGray"/>
+        </w:rPr>
+        <w:t>(在這主要都討論會死亡的規則)</w:t>
+      </w:r>
+      <w:r>
+        <w:rPr>
+          <w:rFonts w:ascii="微軟正黑體" w:eastAsia="微軟正黑體" w:hAnsi="微軟正黑體" w:hint="eastAsia"/>
+          <w:szCs w:val="24"/>
+          <w:highlight w:val="lightGray"/>
+        </w:rPr>
+        <w:t xml:space="preserve">  </w:t>
+      </w:r>
+      <w:r>
+        <w:rPr>
+          <w:rFonts w:ascii="微軟正黑體" w:eastAsia="微軟正黑體" w:hAnsi="微軟正黑體"/>
+          <w:szCs w:val="24"/>
+          <w:highlight w:val="lightGray"/>
+        </w:rPr>
+        <w:t xml:space="preserve">                                  </w:t>
+      </w:r>
+      <w:r>
+        <w:rPr>
+          <w:rFonts w:ascii="微軟正黑體" w:eastAsia="微軟正黑體" w:hAnsi="微軟正黑體" w:hint="eastAsia"/>
+          <w:szCs w:val="24"/>
+          <w:highlight w:val="lightGray"/>
+        </w:rPr>
+        <w:t xml:space="preserve">        </w:t>
+      </w:r>
+      <w:r>
+        <w:rPr>
+          <w:rFonts w:ascii="微軟正黑體" w:eastAsia="微軟正黑體" w:hAnsi="微軟正黑體"/>
+          <w:szCs w:val="24"/>
+        </w:rPr>
+        <w:t xml:space="preserve">                     </w:t>
       </w:r>
     </w:p>
     <w:p>
@@ -4617,7 +5105,7 @@
               <w:contextualSpacing/>
               <w:jc w:val="center"/>
               <w:rPr>
-                <w:rFonts w:ascii="微軟正黑體" w:eastAsia="微軟正黑體" w:hAnsi="微軟正黑體" w:hint="eastAsia"/>
+                <w:rFonts w:ascii="微軟正黑體" w:eastAsia="微軟正黑體" w:hAnsi="微軟正黑體"/>
                 <w:sz w:val="20"/>
                 <w:szCs w:val="20"/>
               </w:rPr>
@@ -4645,7 +5133,7 @@
               <w:jc w:val="center"/>
               <w:cnfStyle w:val="000000100000" w:firstRow="0" w:lastRow="0" w:firstColumn="0" w:lastColumn="0" w:oddVBand="0" w:evenVBand="0" w:oddHBand="1" w:evenHBand="0" w:firstRowFirstColumn="0" w:firstRowLastColumn="0" w:lastRowFirstColumn="0" w:lastRowLastColumn="0"/>
               <w:rPr>
-                <w:rFonts w:ascii="微軟正黑體" w:eastAsia="微軟正黑體" w:hAnsi="微軟正黑體" w:hint="eastAsia"/>
+                <w:rFonts w:ascii="微軟正黑體" w:eastAsia="微軟正黑體" w:hAnsi="微軟正黑體"/>
                 <w:sz w:val="20"/>
                 <w:szCs w:val="20"/>
               </w:rPr>
@@ -4679,7 +5167,7 @@
         <w:spacing w:before="100" w:beforeAutospacing="1" w:after="100" w:afterAutospacing="1" w:line="0" w:lineRule="atLeast"/>
         <w:contextualSpacing/>
         <w:rPr>
-          <w:rFonts w:ascii="微軟正黑體" w:eastAsia="微軟正黑體" w:hAnsi="微軟正黑體" w:hint="eastAsia"/>
+          <w:rFonts w:ascii="微軟正黑體" w:eastAsia="微軟正黑體" w:hAnsi="微軟正黑體"/>
           <w:szCs w:val="24"/>
         </w:rPr>
       </w:pPr>
@@ -4697,7 +5185,7 @@
         <w:spacing w:before="100" w:beforeAutospacing="1" w:after="100" w:afterAutospacing="1" w:line="0" w:lineRule="atLeast"/>
         <w:contextualSpacing/>
         <w:rPr>
-          <w:rFonts w:ascii="微軟正黑體" w:eastAsia="微軟正黑體" w:hAnsi="微軟正黑體" w:hint="eastAsia"/>
+          <w:rFonts w:ascii="微軟正黑體" w:eastAsia="微軟正黑體" w:hAnsi="微軟正黑體"/>
           <w:b/>
           <w:szCs w:val="24"/>
         </w:rPr>
@@ -4707,8 +5195,8 @@
           <w:noProof/>
         </w:rPr>
         <w:drawing>
-          <wp:inline distT="0" distB="0" distL="0" distR="0" wp14:anchorId="027892BD" wp14:editId="25210784">
-            <wp:extent cx="5402580" cy="1440180"/>
+          <wp:inline distT="0" distB="0" distL="0" distR="0" wp14:anchorId="027892BD" wp14:editId="7F8B6621">
+            <wp:extent cx="5402580" cy="830580"/>
             <wp:effectExtent l="0" t="0" r="7620" b="7620"/>
             <wp:docPr id="7" name="圖片 7"/>
             <wp:cNvGraphicFramePr>
@@ -4729,7 +5217,7 @@
                   <pic:spPr bwMode="auto">
                     <a:xfrm>
                       <a:off x="0" y="0"/>
-                      <a:ext cx="5402580" cy="1440180"/>
+                      <a:ext cx="5402580" cy="830580"/>
                     </a:xfrm>
                     <a:prstGeom prst="rect">
                       <a:avLst/>
@@ -4752,22 +5240,533 @@
     </w:p>
     <w:p>
       <w:pPr>
-        <w:snapToGrid w:val="0"/>
-        <w:spacing w:before="100" w:beforeAutospacing="1" w:after="100" w:afterAutospacing="1" w:line="0" w:lineRule="atLeast"/>
-        <w:contextualSpacing/>
-        <w:rPr>
-          <w:rFonts w:ascii="微軟正黑體" w:eastAsia="微軟正黑體" w:hAnsi="微軟正黑體"/>
-          <w:szCs w:val="24"/>
-        </w:rPr>
-      </w:pPr>
-    </w:p>
-    <w:p>
-      <w:pPr>
-        <w:snapToGrid w:val="0"/>
-        <w:spacing w:before="100" w:beforeAutospacing="1" w:after="100" w:afterAutospacing="1" w:line="0" w:lineRule="atLeast"/>
-        <w:contextualSpacing/>
-        <w:rPr>
-          <w:rFonts w:ascii="微軟正黑體" w:eastAsia="微軟正黑體" w:hAnsi="微軟正黑體" w:hint="eastAsia"/>
+        <w:pStyle w:val="a8"/>
+        <w:numPr>
+          <w:ilvl w:val="0"/>
+          <w:numId w:val="3"/>
+        </w:numPr>
+        <w:snapToGrid w:val="0"/>
+        <w:spacing w:before="100" w:beforeAutospacing="1" w:after="100" w:afterAutospacing="1" w:line="0" w:lineRule="atLeast"/>
+        <w:ind w:leftChars="0"/>
+        <w:contextualSpacing/>
+        <w:rPr>
+          <w:rFonts w:ascii="微軟正黑體" w:eastAsia="微軟正黑體" w:hAnsi="微軟正黑體"/>
+          <w:sz w:val="20"/>
+          <w:szCs w:val="20"/>
+        </w:rPr>
+      </w:pPr>
+      <w:r>
+        <w:rPr>
+          <w:rFonts w:ascii="微軟正黑體" w:eastAsia="微軟正黑體" w:hAnsi="微軟正黑體" w:hint="eastAsia"/>
+          <w:sz w:val="20"/>
+          <w:szCs w:val="20"/>
+        </w:rPr>
+        <w:lastRenderedPageBreak/>
+        <w:t>ACCURACY</w:t>
+      </w:r>
+      <w:r>
+        <w:rPr>
+          <w:rFonts w:ascii="微軟正黑體" w:eastAsia="微軟正黑體" w:hAnsi="微軟正黑體"/>
+          <w:sz w:val="20"/>
+          <w:szCs w:val="20"/>
+        </w:rPr>
+        <w:t>:</w:t>
+      </w:r>
+      <w:r>
+        <w:rPr>
+          <w:rFonts w:ascii="微軟正黑體" w:eastAsia="微軟正黑體" w:hAnsi="微軟正黑體"/>
+          <w:sz w:val="20"/>
+          <w:szCs w:val="20"/>
+        </w:rPr>
+        <w:t xml:space="preserve"> </w:t>
+      </w:r>
+      <w:r>
+        <w:rPr>
+          <w:rFonts w:ascii="微軟正黑體" w:eastAsia="微軟正黑體" w:hAnsi="微軟正黑體" w:hint="eastAsia"/>
+          <w:sz w:val="20"/>
+          <w:szCs w:val="20"/>
+        </w:rPr>
+        <w:t>是</w:t>
+      </w:r>
+      <w:r>
+        <w:rPr>
+          <w:rFonts w:ascii="微軟正黑體" w:eastAsia="微軟正黑體" w:hAnsi="微軟正黑體" w:hint="eastAsia"/>
+          <w:sz w:val="20"/>
+          <w:szCs w:val="20"/>
+        </w:rPr>
+        <w:t>使用預設參數</w:t>
+      </w:r>
+      <w:r>
+        <w:rPr>
+          <w:rFonts w:ascii="微軟正黑體" w:eastAsia="微軟正黑體" w:hAnsi="微軟正黑體" w:hint="eastAsia"/>
+          <w:sz w:val="20"/>
+          <w:szCs w:val="20"/>
+        </w:rPr>
+        <w:t>的</w:t>
+      </w:r>
+      <w:r>
+        <w:rPr>
+          <w:rFonts w:ascii="微軟正黑體" w:eastAsia="微軟正黑體" w:hAnsi="微軟正黑體" w:hint="eastAsia"/>
+          <w:sz w:val="20"/>
+          <w:szCs w:val="20"/>
+        </w:rPr>
+        <w:t xml:space="preserve"> </w:t>
+      </w:r>
+      <w:r>
+        <w:rPr>
+          <w:rFonts w:ascii="微軟正黑體" w:eastAsia="微軟正黑體" w:hAnsi="微軟正黑體"/>
+          <w:sz w:val="20"/>
+          <w:szCs w:val="20"/>
+        </w:rPr>
+        <w:t>accuracy</w:t>
+      </w:r>
+      <w:r>
+        <w:rPr>
+          <w:rFonts w:ascii="微軟正黑體" w:eastAsia="微軟正黑體" w:hAnsi="微軟正黑體" w:hint="eastAsia"/>
+          <w:sz w:val="20"/>
+          <w:szCs w:val="20"/>
+        </w:rPr>
+        <w:t xml:space="preserve"> </w:t>
+      </w:r>
+      <w:r>
+        <w:rPr>
+          <w:rFonts w:ascii="微軟正黑體" w:eastAsia="微軟正黑體" w:hAnsi="微軟正黑體" w:hint="eastAsia"/>
+          <w:sz w:val="20"/>
+          <w:szCs w:val="20"/>
+        </w:rPr>
+        <w:t>結果</w:t>
+      </w:r>
+    </w:p>
+    <w:p>
+      <w:pPr>
+        <w:pStyle w:val="a8"/>
+        <w:numPr>
+          <w:ilvl w:val="0"/>
+          <w:numId w:val="3"/>
+        </w:numPr>
+        <w:snapToGrid w:val="0"/>
+        <w:spacing w:before="100" w:beforeAutospacing="1" w:after="100" w:afterAutospacing="1" w:line="0" w:lineRule="atLeast"/>
+        <w:ind w:leftChars="0"/>
+        <w:contextualSpacing/>
+        <w:rPr>
+          <w:rFonts w:ascii="微軟正黑體" w:eastAsia="微軟正黑體" w:hAnsi="微軟正黑體"/>
+          <w:sz w:val="20"/>
+          <w:szCs w:val="20"/>
+        </w:rPr>
+      </w:pPr>
+      <w:r>
+        <w:rPr>
+          <w:rFonts w:ascii="微軟正黑體" w:eastAsia="微軟正黑體" w:hAnsi="微軟正黑體" w:hint="eastAsia"/>
+          <w:sz w:val="20"/>
+          <w:szCs w:val="20"/>
+        </w:rPr>
+        <w:t>ACCURACY</w:t>
+      </w:r>
+      <w:r>
+        <w:rPr>
+          <w:rFonts w:ascii="微軟正黑體" w:eastAsia="微軟正黑體" w:hAnsi="微軟正黑體"/>
+          <w:sz w:val="20"/>
+          <w:szCs w:val="20"/>
+        </w:rPr>
+        <w:t>(C</w:t>
+      </w:r>
+      <w:r>
+        <w:rPr>
+          <w:rFonts w:ascii="微軟正黑體" w:eastAsia="微軟正黑體" w:hAnsi="微軟正黑體" w:hint="eastAsia"/>
+          <w:sz w:val="20"/>
+          <w:szCs w:val="20"/>
+        </w:rPr>
+        <w:t>ROSS Validation</w:t>
+      </w:r>
+      <w:r>
+        <w:rPr>
+          <w:rFonts w:ascii="微軟正黑體" w:eastAsia="微軟正黑體" w:hAnsi="微軟正黑體"/>
+          <w:sz w:val="20"/>
+          <w:szCs w:val="20"/>
+        </w:rPr>
+        <w:t>):</w:t>
+      </w:r>
+      <w:r>
+        <w:rPr>
+          <w:rFonts w:ascii="微軟正黑體" w:eastAsia="微軟正黑體" w:hAnsi="微軟正黑體"/>
+          <w:sz w:val="20"/>
+          <w:szCs w:val="20"/>
+        </w:rPr>
+        <w:t xml:space="preserve"> </w:t>
+      </w:r>
+      <w:r>
+        <w:rPr>
+          <w:rFonts w:ascii="微軟正黑體" w:eastAsia="微軟正黑體" w:hAnsi="微軟正黑體" w:hint="eastAsia"/>
+          <w:sz w:val="20"/>
+          <w:szCs w:val="20"/>
+        </w:rPr>
+        <w:t>是使用交叉驗證五次後的</w:t>
+      </w:r>
+      <w:r>
+        <w:rPr>
+          <w:rFonts w:ascii="微軟正黑體" w:eastAsia="微軟正黑體" w:hAnsi="微軟正黑體" w:hint="eastAsia"/>
+          <w:sz w:val="20"/>
+          <w:szCs w:val="20"/>
+        </w:rPr>
+        <w:t xml:space="preserve"> </w:t>
+      </w:r>
+      <w:r>
+        <w:rPr>
+          <w:rFonts w:ascii="微軟正黑體" w:eastAsia="微軟正黑體" w:hAnsi="微軟正黑體"/>
+          <w:sz w:val="20"/>
+          <w:szCs w:val="20"/>
+        </w:rPr>
+        <w:t>accuracy</w:t>
+      </w:r>
+      <w:r>
+        <w:rPr>
+          <w:rFonts w:ascii="微軟正黑體" w:eastAsia="微軟正黑體" w:hAnsi="微軟正黑體" w:hint="eastAsia"/>
+          <w:sz w:val="20"/>
+          <w:szCs w:val="20"/>
+        </w:rPr>
+        <w:t xml:space="preserve"> </w:t>
+      </w:r>
+      <w:r>
+        <w:rPr>
+          <w:rFonts w:ascii="微軟正黑體" w:eastAsia="微軟正黑體" w:hAnsi="微軟正黑體" w:hint="eastAsia"/>
+          <w:sz w:val="20"/>
+          <w:szCs w:val="20"/>
+        </w:rPr>
+        <w:t>結果</w:t>
+      </w:r>
+    </w:p>
+    <w:p>
+      <w:pPr>
+        <w:pStyle w:val="a8"/>
+        <w:numPr>
+          <w:ilvl w:val="0"/>
+          <w:numId w:val="5"/>
+        </w:numPr>
+        <w:snapToGrid w:val="0"/>
+        <w:spacing w:before="100" w:beforeAutospacing="1" w:after="100" w:afterAutospacing="1" w:line="0" w:lineRule="atLeast"/>
+        <w:ind w:leftChars="0"/>
+        <w:contextualSpacing/>
+        <w:rPr>
+          <w:rFonts w:ascii="微軟正黑體" w:eastAsia="微軟正黑體" w:hAnsi="微軟正黑體"/>
+          <w:sz w:val="20"/>
+          <w:szCs w:val="20"/>
+        </w:rPr>
+      </w:pPr>
+      <w:r>
+        <w:rPr>
+          <w:rFonts w:ascii="微軟正黑體" w:eastAsia="微軟正黑體" w:hAnsi="微軟正黑體"/>
+          <w:sz w:val="20"/>
+          <w:szCs w:val="20"/>
+        </w:rPr>
+        <w:t>cross_val_score(classifier, x_train, y_train, cv=5, scoring='accuracy')</w:t>
+      </w:r>
+    </w:p>
+    <w:p>
+      <w:pPr>
+        <w:pStyle w:val="a8"/>
+        <w:numPr>
+          <w:ilvl w:val="0"/>
+          <w:numId w:val="3"/>
+        </w:numPr>
+        <w:snapToGrid w:val="0"/>
+        <w:spacing w:before="100" w:beforeAutospacing="1" w:after="100" w:afterAutospacing="1" w:line="0" w:lineRule="atLeast"/>
+        <w:ind w:leftChars="0"/>
+        <w:contextualSpacing/>
+        <w:rPr>
+          <w:rFonts w:ascii="微軟正黑體" w:eastAsia="微軟正黑體" w:hAnsi="微軟正黑體"/>
+          <w:sz w:val="20"/>
+          <w:szCs w:val="20"/>
+        </w:rPr>
+      </w:pPr>
+      <w:r>
+        <w:rPr>
+          <w:rFonts w:ascii="微軟正黑體" w:eastAsia="微軟正黑體" w:hAnsi="微軟正黑體"/>
+          <w:sz w:val="20"/>
+          <w:szCs w:val="20"/>
+        </w:rPr>
+        <w:t xml:space="preserve">AVERAGE </w:t>
+      </w:r>
+      <w:r>
+        <w:rPr>
+          <w:rFonts w:ascii="微軟正黑體" w:eastAsia="微軟正黑體" w:hAnsi="微軟正黑體" w:hint="eastAsia"/>
+          <w:sz w:val="20"/>
+          <w:szCs w:val="20"/>
+        </w:rPr>
+        <w:t>ACCURACY</w:t>
+      </w:r>
+      <w:r>
+        <w:rPr>
+          <w:rFonts w:ascii="微軟正黑體" w:eastAsia="微軟正黑體" w:hAnsi="微軟正黑體" w:hint="eastAsia"/>
+          <w:sz w:val="20"/>
+          <w:szCs w:val="20"/>
+        </w:rPr>
+        <w:t xml:space="preserve">: 是交叉驗證後五次的平均 </w:t>
+      </w:r>
+      <w:r>
+        <w:rPr>
+          <w:rFonts w:ascii="微軟正黑體" w:eastAsia="微軟正黑體" w:hAnsi="微軟正黑體"/>
+          <w:sz w:val="20"/>
+          <w:szCs w:val="20"/>
+        </w:rPr>
+        <w:t>accuracy</w:t>
+      </w:r>
+    </w:p>
+    <w:p>
+      <w:pPr>
+        <w:pStyle w:val="a8"/>
+        <w:numPr>
+          <w:ilvl w:val="0"/>
+          <w:numId w:val="3"/>
+        </w:numPr>
+        <w:snapToGrid w:val="0"/>
+        <w:spacing w:before="100" w:beforeAutospacing="1" w:after="100" w:afterAutospacing="1" w:line="0" w:lineRule="atLeast"/>
+        <w:ind w:leftChars="0"/>
+        <w:contextualSpacing/>
+        <w:rPr>
+          <w:rFonts w:ascii="微軟正黑體" w:eastAsia="微軟正黑體" w:hAnsi="微軟正黑體"/>
+          <w:sz w:val="20"/>
+          <w:szCs w:val="20"/>
+        </w:rPr>
+      </w:pPr>
+      <w:r>
+        <w:rPr>
+          <w:rFonts w:ascii="微軟正黑體" w:eastAsia="微軟正黑體" w:hAnsi="微軟正黑體"/>
+          <w:sz w:val="20"/>
+          <w:szCs w:val="20"/>
+        </w:rPr>
+        <w:t>ACCURACY(GridSearchCV)</w:t>
+      </w:r>
+      <w:r>
+        <w:rPr>
+          <w:rFonts w:ascii="微軟正黑體" w:eastAsia="微軟正黑體" w:hAnsi="微軟正黑體" w:hint="eastAsia"/>
+          <w:sz w:val="20"/>
+          <w:szCs w:val="20"/>
+        </w:rPr>
+        <w:t>: 是使用</w:t>
+      </w:r>
+      <w:r>
+        <w:rPr>
+          <w:rFonts w:ascii="微軟正黑體" w:eastAsia="微軟正黑體" w:hAnsi="微軟正黑體"/>
+          <w:sz w:val="20"/>
+          <w:szCs w:val="20"/>
+        </w:rPr>
+        <w:t>GridSearchCV</w:t>
+      </w:r>
+      <w:r>
+        <w:rPr>
+          <w:rFonts w:ascii="微軟正黑體" w:eastAsia="微軟正黑體" w:hAnsi="微軟正黑體"/>
+          <w:sz w:val="20"/>
+          <w:szCs w:val="20"/>
+        </w:rPr>
+        <w:t xml:space="preserve"> </w:t>
+      </w:r>
+      <w:r>
+        <w:rPr>
+          <w:rFonts w:ascii="微軟正黑體" w:eastAsia="微軟正黑體" w:hAnsi="微軟正黑體" w:hint="eastAsia"/>
+          <w:sz w:val="20"/>
+          <w:szCs w:val="20"/>
+        </w:rPr>
+        <w:t xml:space="preserve">函式, 對所設置的所有參數做所有的可能排列組合下去測, </w:t>
+      </w:r>
+      <w:r>
+        <w:rPr>
+          <w:rFonts w:ascii="微軟正黑體" w:eastAsia="微軟正黑體" w:hAnsi="微軟正黑體" w:hint="eastAsia"/>
+          <w:sz w:val="20"/>
+          <w:szCs w:val="20"/>
+        </w:rPr>
+        <w:t>然後取得一個最佳參數</w:t>
+      </w:r>
+      <w:r>
+        <w:rPr>
+          <w:rFonts w:ascii="微軟正黑體" w:eastAsia="微軟正黑體" w:hAnsi="微軟正黑體" w:hint="eastAsia"/>
+          <w:sz w:val="20"/>
+          <w:szCs w:val="20"/>
+        </w:rPr>
+        <w:t xml:space="preserve">, 最後獲得的 </w:t>
+      </w:r>
+      <w:r>
+        <w:rPr>
+          <w:rFonts w:ascii="微軟正黑體" w:eastAsia="微軟正黑體" w:hAnsi="微軟正黑體"/>
+          <w:sz w:val="20"/>
+          <w:szCs w:val="20"/>
+        </w:rPr>
+        <w:t>accuracy</w:t>
+      </w:r>
+      <w:r>
+        <w:rPr>
+          <w:rFonts w:ascii="微軟正黑體" w:eastAsia="微軟正黑體" w:hAnsi="微軟正黑體" w:hint="eastAsia"/>
+          <w:sz w:val="20"/>
+          <w:szCs w:val="20"/>
+        </w:rPr>
+        <w:t>結果</w:t>
+      </w:r>
+    </w:p>
+    <w:p>
+      <w:pPr>
+        <w:pStyle w:val="a8"/>
+        <w:numPr>
+          <w:ilvl w:val="0"/>
+          <w:numId w:val="5"/>
+        </w:numPr>
+        <w:snapToGrid w:val="0"/>
+        <w:spacing w:before="100" w:beforeAutospacing="1" w:after="100" w:afterAutospacing="1" w:line="0" w:lineRule="atLeast"/>
+        <w:ind w:leftChars="0"/>
+        <w:contextualSpacing/>
+        <w:rPr>
+          <w:rFonts w:ascii="微軟正黑體" w:eastAsia="微軟正黑體" w:hAnsi="微軟正黑體"/>
+          <w:sz w:val="20"/>
+          <w:szCs w:val="20"/>
+        </w:rPr>
+      </w:pPr>
+      <w:r>
+        <w:rPr>
+          <w:rFonts w:ascii="微軟正黑體" w:eastAsia="微軟正黑體" w:hAnsi="微軟正黑體"/>
+          <w:sz w:val="20"/>
+          <w:szCs w:val="20"/>
+        </w:rPr>
+        <w:t>classifier = tree.DecisionTreeClassifier()</w:t>
+      </w:r>
+    </w:p>
+    <w:p>
+      <w:pPr>
+        <w:pStyle w:val="a8"/>
+        <w:numPr>
+          <w:ilvl w:val="0"/>
+          <w:numId w:val="5"/>
+        </w:numPr>
+        <w:snapToGrid w:val="0"/>
+        <w:spacing w:before="100" w:beforeAutospacing="1" w:after="100" w:afterAutospacing="1" w:line="0" w:lineRule="atLeast"/>
+        <w:ind w:leftChars="0"/>
+        <w:contextualSpacing/>
+        <w:rPr>
+          <w:rFonts w:ascii="微軟正黑體" w:eastAsia="微軟正黑體" w:hAnsi="微軟正黑體"/>
+          <w:sz w:val="20"/>
+          <w:szCs w:val="20"/>
+        </w:rPr>
+      </w:pPr>
+      <w:r>
+        <w:rPr>
+          <w:rFonts w:ascii="微軟正黑體" w:eastAsia="微軟正黑體" w:hAnsi="微軟正黑體"/>
+          <w:sz w:val="20"/>
+          <w:szCs w:val="20"/>
+        </w:rPr>
+        <w:t>gsearch = GridSearchCV(classifier, parameters, iid = False, cv = 5)</w:t>
+      </w:r>
+    </w:p>
+    <w:p>
+      <w:pPr>
+        <w:pStyle w:val="a8"/>
+        <w:numPr>
+          <w:ilvl w:val="0"/>
+          <w:numId w:val="5"/>
+        </w:numPr>
+        <w:snapToGrid w:val="0"/>
+        <w:spacing w:before="100" w:beforeAutospacing="1" w:after="100" w:afterAutospacing="1" w:line="0" w:lineRule="atLeast"/>
+        <w:ind w:leftChars="0"/>
+        <w:contextualSpacing/>
+        <w:rPr>
+          <w:rFonts w:ascii="微軟正黑體" w:eastAsia="微軟正黑體" w:hAnsi="微軟正黑體"/>
+          <w:sz w:val="20"/>
+          <w:szCs w:val="20"/>
+        </w:rPr>
+      </w:pPr>
+      <w:r>
+        <w:rPr>
+          <w:rFonts w:ascii="微軟正黑體" w:eastAsia="微軟正黑體" w:hAnsi="微軟正黑體"/>
+          <w:sz w:val="20"/>
+          <w:szCs w:val="20"/>
+        </w:rPr>
+        <w:t>gsearch.fit(x_train, y_train)</w:t>
+      </w:r>
+    </w:p>
+    <w:p>
+      <w:pPr>
+        <w:pStyle w:val="a8"/>
+        <w:numPr>
+          <w:ilvl w:val="0"/>
+          <w:numId w:val="5"/>
+        </w:numPr>
+        <w:snapToGrid w:val="0"/>
+        <w:spacing w:before="100" w:beforeAutospacing="1" w:after="100" w:afterAutospacing="1" w:line="0" w:lineRule="atLeast"/>
+        <w:ind w:leftChars="0"/>
+        <w:contextualSpacing/>
+        <w:rPr>
+          <w:rFonts w:ascii="微軟正黑體" w:eastAsia="微軟正黑體" w:hAnsi="微軟正黑體"/>
+          <w:sz w:val="20"/>
+          <w:szCs w:val="20"/>
+        </w:rPr>
+      </w:pPr>
+      <w:r>
+        <w:rPr>
+          <w:rFonts w:ascii="微軟正黑體" w:eastAsia="微軟正黑體" w:hAnsi="微軟正黑體"/>
+          <w:sz w:val="20"/>
+          <w:szCs w:val="20"/>
+        </w:rPr>
+        <w:t>model = gsearch.best_estimator_</w:t>
+      </w:r>
+    </w:p>
+    <w:p>
+      <w:pPr>
+        <w:pStyle w:val="a8"/>
+        <w:numPr>
+          <w:ilvl w:val="0"/>
+          <w:numId w:val="5"/>
+        </w:numPr>
+        <w:snapToGrid w:val="0"/>
+        <w:spacing w:before="100" w:beforeAutospacing="1" w:after="100" w:afterAutospacing="1" w:line="0" w:lineRule="atLeast"/>
+        <w:ind w:leftChars="0"/>
+        <w:contextualSpacing/>
+        <w:rPr>
+          <w:rFonts w:ascii="微軟正黑體" w:eastAsia="微軟正黑體" w:hAnsi="微軟正黑體"/>
+          <w:sz w:val="20"/>
+          <w:szCs w:val="20"/>
+        </w:rPr>
+      </w:pPr>
+      <w:r>
+        <w:rPr>
+          <w:rFonts w:ascii="微軟正黑體" w:eastAsia="微軟正黑體" w:hAnsi="微軟正黑體"/>
+          <w:sz w:val="20"/>
+          <w:szCs w:val="20"/>
+        </w:rPr>
+        <w:t>score = model.score(x_test, y_test)</w:t>
+      </w:r>
+    </w:p>
+    <w:p>
+      <w:pPr>
+        <w:snapToGrid w:val="0"/>
+        <w:spacing w:before="100" w:beforeAutospacing="1" w:after="100" w:afterAutospacing="1" w:line="0" w:lineRule="atLeast"/>
+        <w:contextualSpacing/>
+        <w:rPr>
+          <w:rFonts w:ascii="微軟正黑體" w:eastAsia="微軟正黑體" w:hAnsi="微軟正黑體"/>
+          <w:szCs w:val="24"/>
+        </w:rPr>
+      </w:pPr>
+      <w:r>
+        <w:rPr>
+          <w:rFonts w:ascii="微軟正黑體" w:eastAsia="微軟正黑體" w:hAnsi="微軟正黑體" w:hint="eastAsia"/>
+          <w:szCs w:val="24"/>
+        </w:rPr>
+        <w:t>從上圖可發現新的存亡規則的準確率較原始的存亡規則高, 這可能跟複雜度有關, 因為新的存亡規則簡單, 所以可以很正確的分好類別</w:t>
+      </w:r>
+    </w:p>
+    <w:p>
+      <w:pPr>
+        <w:snapToGrid w:val="0"/>
+        <w:spacing w:before="100" w:beforeAutospacing="1" w:after="100" w:afterAutospacing="1" w:line="0" w:lineRule="atLeast"/>
+        <w:contextualSpacing/>
+        <w:rPr>
+          <w:rFonts w:ascii="微軟正黑體" w:eastAsia="微軟正黑體" w:hAnsi="微軟正黑體" w:hint="eastAsia"/>
+          <w:szCs w:val="24"/>
+        </w:rPr>
+      </w:pPr>
+    </w:p>
+    <w:p>
+      <w:pPr>
+        <w:snapToGrid w:val="0"/>
+        <w:spacing w:before="100" w:beforeAutospacing="1" w:after="100" w:afterAutospacing="1" w:line="0" w:lineRule="atLeast"/>
+        <w:contextualSpacing/>
+        <w:rPr>
+          <w:rFonts w:ascii="微軟正黑體" w:eastAsia="微軟正黑體" w:hAnsi="微軟正黑體"/>
           <w:szCs w:val="24"/>
         </w:rPr>
       </w:pPr>
@@ -4852,26 +5851,109 @@
       <w:pPr>
         <w:snapToGrid w:val="0"/>
         <w:spacing w:before="100" w:beforeAutospacing="1" w:after="100" w:afterAutospacing="1" w:line="0" w:lineRule="atLeast"/>
-        <w:contextualSpacing/>
-        <w:rPr>
-          <w:rFonts w:ascii="微軟正黑體" w:eastAsia="微軟正黑體" w:hAnsi="微軟正黑體" w:hint="eastAsia"/>
-          <w:szCs w:val="24"/>
-        </w:rPr>
-      </w:pPr>
-    </w:p>
-    <w:p>
-      <w:pPr>
-        <w:snapToGrid w:val="0"/>
-        <w:spacing w:before="100" w:beforeAutospacing="1" w:after="100" w:afterAutospacing="1" w:line="0" w:lineRule="atLeast"/>
-        <w:contextualSpacing/>
-        <w:rPr>
-          <w:rFonts w:ascii="微軟正黑體" w:eastAsia="微軟正黑體" w:hAnsi="微軟正黑體"/>
-          <w:szCs w:val="24"/>
-        </w:rPr>
-      </w:pPr>
-      <w:r>
-        <w:rPr>
-          <w:rFonts w:ascii="微軟正黑體" w:eastAsia="微軟正黑體" w:hAnsi="微軟正黑體"/>
+        <w:ind w:left="240" w:hangingChars="100" w:hanging="240"/>
+        <w:contextualSpacing/>
+        <w:rPr>
+          <w:rFonts w:ascii="微軟正黑體" w:eastAsia="微軟正黑體" w:hAnsi="微軟正黑體"/>
+          <w:szCs w:val="24"/>
+        </w:rPr>
+      </w:pPr>
+      <w:r>
+        <w:rPr>
+          <w:rFonts w:ascii="微軟正黑體" w:eastAsia="微軟正黑體" w:hAnsi="微軟正黑體"/>
+          <w:b/>
+          <w:szCs w:val="24"/>
+        </w:rPr>
+        <w:t>DecisionTree</w:t>
+      </w:r>
+      <w:r>
+        <w:rPr>
+          <w:rFonts w:ascii="微軟正黑體" w:eastAsia="微軟正黑體" w:hAnsi="微軟正黑體" w:hint="eastAsia"/>
+          <w:b/>
+          <w:szCs w:val="24"/>
+        </w:rPr>
+        <w:t>:</w:t>
+      </w:r>
+      <w:r>
+        <w:rPr>
+          <w:rFonts w:ascii="微軟正黑體" w:eastAsia="微軟正黑體" w:hAnsi="微軟正黑體" w:hint="eastAsia"/>
+          <w:szCs w:val="24"/>
+        </w:rPr>
+        <w:t xml:space="preserve"> </w:t>
+      </w:r>
+    </w:p>
+    <w:p>
+      <w:pPr>
+        <w:snapToGrid w:val="0"/>
+        <w:spacing w:before="100" w:beforeAutospacing="1" w:after="100" w:afterAutospacing="1" w:line="0" w:lineRule="atLeast"/>
+        <w:ind w:left="240"/>
+        <w:contextualSpacing/>
+        <w:rPr>
+          <w:rFonts w:ascii="微軟正黑體" w:eastAsia="微軟正黑體" w:hAnsi="微軟正黑體"/>
+          <w:szCs w:val="24"/>
+        </w:rPr>
+      </w:pPr>
+      <w:r>
+        <w:rPr>
+          <w:rFonts w:ascii="微軟正黑體" w:eastAsia="微軟正黑體" w:hAnsi="微軟正黑體" w:hint="eastAsia"/>
+          <w:szCs w:val="24"/>
+        </w:rPr>
+        <w:t>會</w:t>
+      </w:r>
+      <w:r>
+        <w:rPr>
+          <w:rFonts w:ascii="微軟正黑體" w:eastAsia="微軟正黑體" w:hAnsi="微軟正黑體" w:hint="eastAsia"/>
+          <w:szCs w:val="24"/>
+        </w:rPr>
+        <w:t>對目標類嘗</w:t>
+      </w:r>
+      <w:r>
+        <w:rPr>
+          <w:rFonts w:ascii="微軟正黑體" w:eastAsia="微軟正黑體" w:hAnsi="微軟正黑體" w:hint="eastAsia"/>
+          <w:szCs w:val="24"/>
+        </w:rPr>
+        <w:t>試進行最佳的分割, 從根到葉子節點都有一條路,這條路徑就是一條規則, 所以可以由上面的圖看到, 死亡的規則有三個, 存活的規則也有三個</w:t>
+      </w:r>
+    </w:p>
+    <w:p>
+      <w:pPr>
+        <w:snapToGrid w:val="0"/>
+        <w:spacing w:before="100" w:beforeAutospacing="1" w:after="100" w:afterAutospacing="1" w:line="0" w:lineRule="atLeast"/>
+        <w:ind w:left="240"/>
+        <w:contextualSpacing/>
+        <w:rPr>
+          <w:rFonts w:ascii="微軟正黑體" w:eastAsia="微軟正黑體" w:hAnsi="微軟正黑體"/>
+          <w:szCs w:val="24"/>
+        </w:rPr>
+      </w:pPr>
+    </w:p>
+    <w:p>
+      <w:pPr>
+        <w:snapToGrid w:val="0"/>
+        <w:spacing w:before="100" w:beforeAutospacing="1" w:after="100" w:afterAutospacing="1" w:line="0" w:lineRule="atLeast"/>
+        <w:ind w:left="240"/>
+        <w:contextualSpacing/>
+        <w:rPr>
+          <w:rFonts w:ascii="微軟正黑體" w:eastAsia="微軟正黑體" w:hAnsi="微軟正黑體" w:hint="eastAsia"/>
+          <w:szCs w:val="24"/>
+        </w:rPr>
+      </w:pPr>
+    </w:p>
+    <w:p>
+      <w:pPr>
+        <w:snapToGrid w:val="0"/>
+        <w:spacing w:before="100" w:beforeAutospacing="1" w:after="100" w:afterAutospacing="1" w:line="0" w:lineRule="atLeast"/>
+        <w:contextualSpacing/>
+        <w:rPr>
+          <w:rFonts w:ascii="微軟正黑體" w:eastAsia="微軟正黑體" w:hAnsi="微軟正黑體"/>
+          <w:b/>
+          <w:szCs w:val="24"/>
+        </w:rPr>
+      </w:pPr>
+      <w:r>
+        <w:rPr>
+          <w:rFonts w:ascii="微軟正黑體" w:eastAsia="微軟正黑體" w:hAnsi="微軟正黑體"/>
+          <w:b/>
           <w:szCs w:val="24"/>
         </w:rPr>
         <w:lastRenderedPageBreak/>
@@ -4880,9 +5962,26 @@
       <w:r>
         <w:rPr>
           <w:rFonts w:ascii="微軟正黑體" w:eastAsia="微軟正黑體" w:hAnsi="微軟正黑體" w:hint="eastAsia"/>
-          <w:szCs w:val="24"/>
-        </w:rPr>
-        <w:t xml:space="preserve"> 所產生的規則如下:</w:t>
+          <w:b/>
+          <w:szCs w:val="24"/>
+        </w:rPr>
+        <w:t xml:space="preserve"> 所產生的規則</w:t>
+      </w:r>
+      <w:r>
+        <w:rPr>
+          <w:rFonts w:ascii="微軟正黑體" w:eastAsia="微軟正黑體" w:hAnsi="微軟正黑體" w:hint="eastAsia"/>
+          <w:b/>
+          <w:szCs w:val="24"/>
+        </w:rPr>
+        <w:t>(主要探討死亡規則)</w:t>
+      </w:r>
+      <w:r>
+        <w:rPr>
+          <w:rFonts w:ascii="微軟正黑體" w:eastAsia="微軟正黑體" w:hAnsi="微軟正黑體" w:hint="eastAsia"/>
+          <w:b/>
+          <w:szCs w:val="24"/>
+        </w:rPr>
+        <w:t>如下:</w:t>
       </w:r>
     </w:p>
     <w:p>
@@ -4890,7 +5989,7 @@
         <w:pStyle w:val="a8"/>
         <w:numPr>
           <w:ilvl w:val="0"/>
-          <w:numId w:val="6"/>
+          <w:numId w:val="8"/>
         </w:numPr>
         <w:snapToGrid w:val="0"/>
         <w:spacing w:before="100" w:beforeAutospacing="1" w:after="100" w:afterAutospacing="1" w:line="0" w:lineRule="atLeast"/>
@@ -4934,21 +6033,7 @@
           <w:rFonts w:ascii="微軟正黑體" w:eastAsia="微軟正黑體" w:hAnsi="微軟正黑體" w:hint="eastAsia"/>
           <w:szCs w:val="24"/>
         </w:rPr>
-        <w:t xml:space="preserve">也就是 </w:t>
-      </w:r>
-      <w:r>
-        <w:rPr>
-          <w:rFonts w:ascii="微軟正黑體" w:eastAsia="微軟正黑體" w:hAnsi="微軟正黑體" w:hint="eastAsia"/>
-          <w:szCs w:val="24"/>
-        </w:rPr>
-        <w:t>pclass</w:t>
-      </w:r>
-      <w:r>
-        <w:rPr>
-          <w:rFonts w:ascii="微軟正黑體" w:eastAsia="微軟正黑體" w:hAnsi="微軟正黑體" w:hint="eastAsia"/>
-          <w:szCs w:val="24"/>
-        </w:rPr>
-        <w:t xml:space="preserve"> =</w:t>
+        <w:t>也就是 pclass =</w:t>
       </w:r>
       <w:r>
         <w:rPr>
@@ -4991,30 +6076,16 @@
         <w:ind w:leftChars="0"/>
         <w:contextualSpacing/>
         <w:rPr>
-          <w:rFonts w:ascii="微軟正黑體" w:eastAsia="微軟正黑體" w:hAnsi="微軟正黑體" w:hint="eastAsia"/>
-          <w:szCs w:val="24"/>
-        </w:rPr>
-      </w:pPr>
-      <w:r>
-        <w:rPr>
-          <w:rFonts w:ascii="微軟正黑體" w:eastAsia="微軟正黑體" w:hAnsi="微軟正黑體" w:hint="eastAsia"/>
-          <w:szCs w:val="24"/>
-        </w:rPr>
-        <w:t>第</w:t>
-      </w:r>
-      <w:r>
-        <w:rPr>
-          <w:rFonts w:ascii="微軟正黑體" w:eastAsia="微軟正黑體" w:hAnsi="微軟正黑體" w:hint="eastAsia"/>
-          <w:szCs w:val="24"/>
-        </w:rPr>
-        <w:t>一</w:t>
-      </w:r>
-      <w:r>
-        <w:rPr>
-          <w:rFonts w:ascii="微軟正黑體" w:eastAsia="微軟正黑體" w:hAnsi="微軟正黑體" w:hint="eastAsia"/>
-          <w:szCs w:val="24"/>
-        </w:rPr>
-        <w:t>條規則</w:t>
+          <w:rFonts w:ascii="微軟正黑體" w:eastAsia="微軟正黑體" w:hAnsi="微軟正黑體"/>
+          <w:szCs w:val="24"/>
+        </w:rPr>
+      </w:pPr>
+      <w:r>
+        <w:rPr>
+          <w:rFonts w:ascii="微軟正黑體" w:eastAsia="微軟正黑體" w:hAnsi="微軟正黑體" w:hint="eastAsia"/>
+          <w:szCs w:val="24"/>
+        </w:rPr>
+        <w:t>第一條規則</w:t>
       </w:r>
     </w:p>
     <w:p>
@@ -5022,7 +6093,7 @@
         <w:pStyle w:val="a8"/>
         <w:numPr>
           <w:ilvl w:val="0"/>
-          <w:numId w:val="6"/>
+          <w:numId w:val="8"/>
         </w:numPr>
         <w:snapToGrid w:val="0"/>
         <w:spacing w:before="100" w:beforeAutospacing="1" w:after="100" w:afterAutospacing="1" w:line="0" w:lineRule="atLeast"/>
@@ -5052,14 +6123,7 @@
           <w:rFonts w:ascii="微軟正黑體" w:eastAsia="微軟正黑體" w:hAnsi="微軟正黑體" w:hint="eastAsia"/>
           <w:szCs w:val="24"/>
         </w:rPr>
-        <w:t xml:space="preserve">48.5(也就是 </w:t>
-      </w:r>
-      <w:r>
-        <w:rPr>
-          <w:rFonts w:ascii="微軟正黑體" w:eastAsia="微軟正黑體" w:hAnsi="微軟正黑體" w:hint="eastAsia"/>
-          <w:szCs w:val="24"/>
-        </w:rPr>
-        <w:t>age</w:t>
+        <w:t>48.5(也就是 age</w:t>
       </w:r>
       <w:r>
         <w:rPr>
@@ -5101,21 +6165,7 @@
           <w:rFonts w:ascii="微軟正黑體" w:eastAsia="微軟正黑體" w:hAnsi="微軟正黑體" w:hint="eastAsia"/>
           <w:szCs w:val="24"/>
         </w:rPr>
-        <w:t>0.5</w:t>
-      </w:r>
-      <w:r>
-        <w:rPr>
-          <w:rFonts w:ascii="微軟正黑體" w:eastAsia="微軟正黑體" w:hAnsi="微軟正黑體" w:hint="eastAsia"/>
-          <w:szCs w:val="24"/>
-        </w:rPr>
-        <w:t>(也就是</w:t>
-      </w:r>
-      <w:r>
-        <w:rPr>
-          <w:rFonts w:ascii="微軟正黑體" w:eastAsia="微軟正黑體" w:hAnsi="微軟正黑體" w:hint="eastAsia"/>
-          <w:szCs w:val="24"/>
-        </w:rPr>
-        <w:t xml:space="preserve"> parch</w:t>
+        <w:t>0.5(也就是 parch</w:t>
       </w:r>
       <w:r>
         <w:rPr>
@@ -5186,7 +6236,7 @@
         <w:ind w:leftChars="0"/>
         <w:contextualSpacing/>
         <w:rPr>
-          <w:rFonts w:ascii="微軟正黑體" w:eastAsia="微軟正黑體" w:hAnsi="微軟正黑體" w:hint="eastAsia"/>
+          <w:rFonts w:ascii="微軟正黑體" w:eastAsia="微軟正黑體" w:hAnsi="微軟正黑體"/>
           <w:szCs w:val="24"/>
         </w:rPr>
       </w:pPr>
@@ -5203,7 +6253,7 @@
         <w:pStyle w:val="a8"/>
         <w:numPr>
           <w:ilvl w:val="0"/>
-          <w:numId w:val="6"/>
+          <w:numId w:val="8"/>
         </w:numPr>
         <w:snapToGrid w:val="0"/>
         <w:spacing w:before="100" w:beforeAutospacing="1" w:after="100" w:afterAutospacing="1" w:line="0" w:lineRule="atLeast"/>
@@ -5233,14 +6283,7 @@
           <w:rFonts w:ascii="微軟正黑體" w:eastAsia="微軟正黑體" w:hAnsi="微軟正黑體" w:hint="eastAsia"/>
           <w:szCs w:val="24"/>
         </w:rPr>
-        <w:t xml:space="preserve">也就是 </w:t>
-      </w:r>
-      <w:r>
-        <w:rPr>
-          <w:rFonts w:ascii="微軟正黑體" w:eastAsia="微軟正黑體" w:hAnsi="微軟正黑體" w:hint="eastAsia"/>
-          <w:szCs w:val="24"/>
-        </w:rPr>
-        <w:t>sibsp</w:t>
+        <w:t>也就是 sibsp</w:t>
       </w:r>
       <w:r>
         <w:rPr>
@@ -5268,14 +6311,7 @@
           <w:rFonts w:ascii="微軟正黑體" w:eastAsia="微軟正黑體" w:hAnsi="微軟正黑體" w:hint="eastAsia"/>
           <w:szCs w:val="24"/>
         </w:rPr>
-        <w:t xml:space="preserve"> 且 </w:t>
-      </w:r>
-      <w:r>
-        <w:rPr>
-          <w:rFonts w:ascii="微軟正黑體" w:eastAsia="微軟正黑體" w:hAnsi="微軟正黑體" w:hint="eastAsia"/>
-          <w:szCs w:val="24"/>
-        </w:rPr>
-        <w:t>age</w:t>
+        <w:t xml:space="preserve"> 且 age</w:t>
       </w:r>
       <w:r>
         <w:rPr>
@@ -5332,48 +6368,47 @@
         <w:ind w:leftChars="0"/>
         <w:contextualSpacing/>
         <w:rPr>
-          <w:rFonts w:ascii="微軟正黑體" w:eastAsia="微軟正黑體" w:hAnsi="微軟正黑體" w:hint="eastAsia"/>
-          <w:szCs w:val="24"/>
-        </w:rPr>
-      </w:pPr>
-      <w:r>
-        <w:rPr>
-          <w:rFonts w:ascii="微軟正黑體" w:eastAsia="微軟正黑體" w:hAnsi="微軟正黑體" w:hint="eastAsia"/>
-          <w:szCs w:val="24"/>
-        </w:rPr>
-        <w:t>第</w:t>
-      </w:r>
-      <w:r>
-        <w:rPr>
-          <w:rFonts w:ascii="微軟正黑體" w:eastAsia="微軟正黑體" w:hAnsi="微軟正黑體" w:hint="eastAsia"/>
-          <w:szCs w:val="24"/>
-        </w:rPr>
-        <w:t>四</w:t>
-      </w:r>
-      <w:r>
-        <w:rPr>
-          <w:rFonts w:ascii="微軟正黑體" w:eastAsia="微軟正黑體" w:hAnsi="微軟正黑體" w:hint="eastAsia"/>
-          <w:szCs w:val="24"/>
-        </w:rPr>
-        <w:t>條規則</w:t>
-      </w:r>
-    </w:p>
-    <w:p>
-      <w:pPr>
-        <w:snapToGrid w:val="0"/>
-        <w:spacing w:before="100" w:beforeAutospacing="1" w:after="100" w:afterAutospacing="1" w:line="0" w:lineRule="atLeast"/>
-        <w:contextualSpacing/>
-        <w:rPr>
-          <w:rFonts w:ascii="微軟正黑體" w:eastAsia="微軟正黑體" w:hAnsi="微軟正黑體" w:hint="eastAsia"/>
-          <w:szCs w:val="24"/>
-        </w:rPr>
-      </w:pPr>
-      <w:r>
-        <w:rPr>
-          <w:rFonts w:ascii="微軟正黑體" w:eastAsia="微軟正黑體" w:hAnsi="微軟正黑體" w:hint="eastAsia"/>
-          <w:szCs w:val="24"/>
-        </w:rPr>
-        <w:t>在第一點時,可以很明顯觀察到,</w:t>
+          <w:rFonts w:ascii="微軟正黑體" w:eastAsia="微軟正黑體" w:hAnsi="微軟正黑體"/>
+          <w:szCs w:val="24"/>
+        </w:rPr>
+      </w:pPr>
+      <w:r>
+        <w:rPr>
+          <w:rFonts w:ascii="微軟正黑體" w:eastAsia="微軟正黑體" w:hAnsi="微軟正黑體" w:hint="eastAsia"/>
+          <w:szCs w:val="24"/>
+        </w:rPr>
+        <w:t>第四條規則</w:t>
+      </w:r>
+    </w:p>
+    <w:p>
+      <w:pPr>
+        <w:pStyle w:val="a8"/>
+        <w:numPr>
+          <w:ilvl w:val="0"/>
+          <w:numId w:val="7"/>
+        </w:numPr>
+        <w:snapToGrid w:val="0"/>
+        <w:spacing w:before="100" w:beforeAutospacing="1" w:after="100" w:afterAutospacing="1" w:line="0" w:lineRule="atLeast"/>
+        <w:ind w:leftChars="0"/>
+        <w:contextualSpacing/>
+        <w:rPr>
+          <w:rFonts w:ascii="微軟正黑體" w:eastAsia="微軟正黑體" w:hAnsi="微軟正黑體"/>
+          <w:szCs w:val="24"/>
+        </w:rPr>
+      </w:pPr>
+      <w:r>
+        <w:rPr>
+          <w:rFonts w:ascii="微軟正黑體" w:eastAsia="微軟正黑體" w:hAnsi="微軟正黑體" w:hint="eastAsia"/>
+          <w:szCs w:val="24"/>
+        </w:rPr>
+        <w:t>在第A</w:t>
+      </w:r>
+      <w:r>
+        <w:rPr>
+          <w:rFonts w:ascii="微軟正黑體" w:eastAsia="微軟正黑體" w:hAnsi="微軟正黑體" w:hint="eastAsia"/>
+          <w:szCs w:val="24"/>
+        </w:rPr>
+        <w:t>點時,可以很明顯觀察到,</w:t>
       </w:r>
       <w:r>
         <w:rPr>
@@ -5408,38 +6443,19 @@
           <w:rFonts w:ascii="微軟正黑體" w:eastAsia="微軟正黑體" w:hAnsi="微軟正黑體" w:hint="eastAsia"/>
           <w:szCs w:val="24"/>
         </w:rPr>
-        <w:t>(自訂的規則)</w:t>
-      </w:r>
-      <w:r>
-        <w:rPr>
-          <w:rFonts w:ascii="微軟正黑體" w:eastAsia="微軟正黑體" w:hAnsi="微軟正黑體" w:hint="eastAsia"/>
-          <w:szCs w:val="24"/>
-        </w:rPr>
-        <w:t>的</w:t>
-      </w:r>
-      <w:r>
-        <w:rPr>
-          <w:rFonts w:ascii="微軟正黑體" w:eastAsia="微軟正黑體" w:hAnsi="微軟正黑體" w:hint="eastAsia"/>
-          <w:szCs w:val="24"/>
-        </w:rPr>
-        <w:t>第一條規則</w:t>
-      </w:r>
-    </w:p>
-    <w:p>
-      <w:pPr>
-        <w:snapToGrid w:val="0"/>
-        <w:spacing w:before="100" w:beforeAutospacing="1" w:after="100" w:afterAutospacing="1" w:line="0" w:lineRule="atLeast"/>
-        <w:contextualSpacing/>
-        <w:rPr>
-          <w:rFonts w:ascii="微軟正黑體" w:eastAsia="微軟正黑體" w:hAnsi="微軟正黑體"/>
-          <w:szCs w:val="24"/>
-        </w:rPr>
-      </w:pPr>
-    </w:p>
-    <w:p>
-      <w:pPr>
-        <w:snapToGrid w:val="0"/>
-        <w:spacing w:before="100" w:beforeAutospacing="1" w:after="100" w:afterAutospacing="1" w:line="0" w:lineRule="atLeast"/>
+        <w:t>(自訂的規則)的第一條規則</w:t>
+      </w:r>
+    </w:p>
+    <w:p>
+      <w:pPr>
+        <w:pStyle w:val="a8"/>
+        <w:numPr>
+          <w:ilvl w:val="0"/>
+          <w:numId w:val="7"/>
+        </w:numPr>
+        <w:snapToGrid w:val="0"/>
+        <w:spacing w:before="100" w:beforeAutospacing="1" w:after="100" w:afterAutospacing="1" w:line="0" w:lineRule="atLeast"/>
+        <w:ind w:leftChars="0"/>
         <w:contextualSpacing/>
         <w:rPr>
           <w:rFonts w:ascii="微軟正黑體" w:eastAsia="微軟正黑體" w:hAnsi="微軟正黑體"/>
@@ -5458,28 +6474,14 @@
           <w:rFonts w:ascii="微軟正黑體" w:eastAsia="微軟正黑體" w:hAnsi="微軟正黑體" w:hint="eastAsia"/>
           <w:szCs w:val="24"/>
         </w:rPr>
-        <w:t>第二</w:t>
-      </w:r>
-      <w:r>
-        <w:rPr>
-          <w:rFonts w:ascii="微軟正黑體" w:eastAsia="微軟正黑體" w:hAnsi="微軟正黑體" w:hint="eastAsia"/>
-          <w:szCs w:val="24"/>
-        </w:rPr>
-        <w:t>點時</w:t>
-      </w:r>
-      <w:r>
-        <w:rPr>
-          <w:rFonts w:ascii="微軟正黑體" w:eastAsia="微軟正黑體" w:hAnsi="微軟正黑體" w:hint="eastAsia"/>
-          <w:szCs w:val="24"/>
-        </w:rPr>
-        <w:t>,也</w:t>
-      </w:r>
-      <w:r>
-        <w:rPr>
-          <w:rFonts w:ascii="微軟正黑體" w:eastAsia="微軟正黑體" w:hAnsi="微軟正黑體" w:hint="eastAsia"/>
-          <w:szCs w:val="24"/>
-        </w:rPr>
-        <w:t>可以很明顯觀察到,完全符合</w:t>
+        <w:t>第B</w:t>
+      </w:r>
+      <w:r>
+        <w:rPr>
+          <w:rFonts w:ascii="微軟正黑體" w:eastAsia="微軟正黑體" w:hAnsi="微軟正黑體" w:hint="eastAsia"/>
+          <w:szCs w:val="24"/>
+        </w:rPr>
+        <w:t>點時,也可以很明顯觀察到,完全符合</w:t>
       </w:r>
       <w:r>
         <w:rPr>
@@ -5507,64 +6509,38 @@
           <w:rFonts w:ascii="微軟正黑體" w:eastAsia="微軟正黑體" w:hAnsi="微軟正黑體" w:hint="eastAsia"/>
           <w:szCs w:val="24"/>
         </w:rPr>
-        <w:t>(自訂的規則)</w:t>
-      </w:r>
-      <w:r>
-        <w:rPr>
-          <w:rFonts w:ascii="微軟正黑體" w:eastAsia="微軟正黑體" w:hAnsi="微軟正黑體" w:hint="eastAsia"/>
-          <w:szCs w:val="24"/>
-        </w:rPr>
-        <w:t>的第</w:t>
-      </w:r>
-      <w:r>
-        <w:rPr>
-          <w:rFonts w:ascii="微軟正黑體" w:eastAsia="微軟正黑體" w:hAnsi="微軟正黑體" w:hint="eastAsia"/>
-          <w:szCs w:val="24"/>
-        </w:rPr>
-        <w:t>三</w:t>
-      </w:r>
-      <w:r>
-        <w:rPr>
-          <w:rFonts w:ascii="微軟正黑體" w:eastAsia="微軟正黑體" w:hAnsi="微軟正黑體" w:hint="eastAsia"/>
-          <w:szCs w:val="24"/>
-        </w:rPr>
-        <w:t>條規則</w:t>
-      </w:r>
-    </w:p>
-    <w:p>
-      <w:pPr>
-        <w:snapToGrid w:val="0"/>
-        <w:spacing w:before="100" w:beforeAutospacing="1" w:after="100" w:afterAutospacing="1" w:line="0" w:lineRule="atLeast"/>
-        <w:contextualSpacing/>
-        <w:rPr>
-          <w:rFonts w:ascii="微軟正黑體" w:eastAsia="微軟正黑體" w:hAnsi="微軟正黑體"/>
-          <w:szCs w:val="24"/>
-        </w:rPr>
-      </w:pPr>
-    </w:p>
-    <w:p>
-      <w:pPr>
-        <w:snapToGrid w:val="0"/>
-        <w:spacing w:before="100" w:beforeAutospacing="1" w:after="100" w:afterAutospacing="1" w:line="0" w:lineRule="atLeast"/>
-        <w:contextualSpacing/>
-        <w:rPr>
-          <w:rFonts w:ascii="微軟正黑體" w:eastAsia="微軟正黑體" w:hAnsi="微軟正黑體"/>
-          <w:szCs w:val="24"/>
-        </w:rPr>
-      </w:pPr>
-      <w:r>
-        <w:rPr>
-          <w:rFonts w:ascii="微軟正黑體" w:eastAsia="微軟正黑體" w:hAnsi="微軟正黑體" w:hint="eastAsia"/>
-          <w:szCs w:val="24"/>
-        </w:rPr>
-        <w:t>在第三點時,可以看到(</w:t>
-      </w:r>
-      <w:r>
-        <w:rPr>
-          <w:rFonts w:ascii="微軟正黑體" w:eastAsia="微軟正黑體" w:hAnsi="微軟正黑體" w:hint="eastAsia"/>
-          <w:szCs w:val="24"/>
-        </w:rPr>
-        <w:t>age</w:t>
+        <w:t>(自訂的規則)的第三條規則</w:t>
+      </w:r>
+    </w:p>
+    <w:p>
+      <w:pPr>
+        <w:pStyle w:val="a8"/>
+        <w:numPr>
+          <w:ilvl w:val="0"/>
+          <w:numId w:val="7"/>
+        </w:numPr>
+        <w:snapToGrid w:val="0"/>
+        <w:spacing w:before="100" w:beforeAutospacing="1" w:after="100" w:afterAutospacing="1" w:line="0" w:lineRule="atLeast"/>
+        <w:ind w:leftChars="0"/>
+        <w:contextualSpacing/>
+        <w:rPr>
+          <w:rFonts w:ascii="微軟正黑體" w:eastAsia="微軟正黑體" w:hAnsi="微軟正黑體"/>
+          <w:szCs w:val="24"/>
+        </w:rPr>
+      </w:pPr>
+      <w:r>
+        <w:rPr>
+          <w:rFonts w:ascii="微軟正黑體" w:eastAsia="微軟正黑體" w:hAnsi="微軟正黑體" w:hint="eastAsia"/>
+          <w:szCs w:val="24"/>
+        </w:rPr>
+        <w:t>在第C</w:t>
+      </w:r>
+      <w:r>
+        <w:rPr>
+          <w:rFonts w:ascii="微軟正黑體" w:eastAsia="微軟正黑體" w:hAnsi="微軟正黑體" w:hint="eastAsia"/>
+          <w:szCs w:val="24"/>
+        </w:rPr>
+        <w:t>點時,可以看到(age</w:t>
       </w:r>
       <w:r>
         <w:rPr>
@@ -5592,14 +6568,7 @@
           <w:rFonts w:ascii="微軟正黑體" w:eastAsia="微軟正黑體" w:hAnsi="微軟正黑體" w:hint="eastAsia"/>
           <w:szCs w:val="24"/>
         </w:rPr>
-        <w:t>會死亡</w:t>
-      </w:r>
-      <w:r>
-        <w:rPr>
-          <w:rFonts w:ascii="微軟正黑體" w:eastAsia="微軟正黑體" w:hAnsi="微軟正黑體" w:hint="eastAsia"/>
-          <w:szCs w:val="24"/>
-        </w:rPr>
-        <w:t>)</w:t>
+        <w:t>會死亡)</w:t>
       </w:r>
       <w:r>
         <w:rPr>
@@ -5613,14 +6582,7 @@
           <w:rFonts w:ascii="微軟正黑體" w:eastAsia="微軟正黑體" w:hAnsi="微軟正黑體" w:hint="eastAsia"/>
           <w:szCs w:val="24"/>
         </w:rPr>
-        <w:t>這和原先訂定的規則不同</w:t>
-      </w:r>
-      <w:r>
-        <w:rPr>
-          <w:rFonts w:ascii="微軟正黑體" w:eastAsia="微軟正黑體" w:hAnsi="微軟正黑體" w:hint="eastAsia"/>
-          <w:szCs w:val="24"/>
-        </w:rPr>
-        <w:t>(age</w:t>
+        <w:t>這和原先訂定的規則不同(age</w:t>
       </w:r>
       <w:r>
         <w:rPr>
@@ -5634,21 +6596,7 @@
           <w:rFonts w:ascii="微軟正黑體" w:eastAsia="微軟正黑體" w:hAnsi="微軟正黑體" w:hint="eastAsia"/>
           <w:szCs w:val="24"/>
         </w:rPr>
-        <w:t>&lt;</w:t>
-      </w:r>
-      <w:r>
-        <w:rPr>
-          <w:rFonts w:ascii="微軟正黑體" w:eastAsia="微軟正黑體" w:hAnsi="微軟正黑體" w:hint="eastAsia"/>
-          <w:szCs w:val="24"/>
-        </w:rPr>
-        <w:t xml:space="preserve"> 16</w:t>
-      </w:r>
-      <w:r>
-        <w:rPr>
-          <w:rFonts w:ascii="微軟正黑體" w:eastAsia="微軟正黑體" w:hAnsi="微軟正黑體" w:hint="eastAsia"/>
-          <w:szCs w:val="24"/>
-        </w:rPr>
-        <w:t>時,</w:t>
+        <w:t>&lt; 16時,</w:t>
       </w:r>
       <w:r>
         <w:rPr>
@@ -5662,35 +6610,35 @@
           <w:rFonts w:ascii="微軟正黑體" w:eastAsia="微軟正黑體" w:hAnsi="微軟正黑體" w:hint="eastAsia"/>
           <w:szCs w:val="24"/>
         </w:rPr>
-        <w:t>會死亡)</w:t>
-      </w:r>
-      <w:r>
-        <w:rPr>
-          <w:rFonts w:ascii="微軟正黑體" w:eastAsia="微軟正黑體" w:hAnsi="微軟正黑體" w:hint="eastAsia"/>
-          <w:szCs w:val="24"/>
-        </w:rPr>
-        <w:t>, 這是因為在資料中符合</w:t>
-      </w:r>
-      <w:r>
-        <w:rPr>
-          <w:rFonts w:ascii="微軟正黑體" w:eastAsia="微軟正黑體" w:hAnsi="微軟正黑體" w:hint="eastAsia"/>
-          <w:szCs w:val="24"/>
-        </w:rPr>
-        <w:t>pclass</w:t>
-      </w:r>
-      <w:r>
-        <w:rPr>
-          <w:rFonts w:ascii="微軟正黑體" w:eastAsia="微軟正黑體" w:hAnsi="微軟正黑體" w:hint="eastAsia"/>
-          <w:szCs w:val="24"/>
-        </w:rPr>
-        <w:t xml:space="preserve"> &lt; 3 and </w:t>
-      </w:r>
-      <w:r>
-        <w:rPr>
-          <w:rFonts w:ascii="微軟正黑體" w:eastAsia="微軟正黑體" w:hAnsi="微軟正黑體" w:hint="eastAsia"/>
-          <w:szCs w:val="24"/>
-        </w:rPr>
-        <w:t>age</w:t>
+        <w:t>會死亡), 這是因為</w:t>
+      </w:r>
+      <w:r>
+        <w:rPr>
+          <w:rFonts w:ascii="微軟正黑體" w:eastAsia="微軟正黑體" w:hAnsi="微軟正黑體" w:hint="eastAsia"/>
+          <w:szCs w:val="24"/>
+        </w:rPr>
+        <w:t>經由GINI的計算, 在age = 11 時, 所得到的gini 值會最大</w:t>
+      </w:r>
+      <w:r>
+        <w:rPr>
+          <w:rFonts w:ascii="微軟正黑體" w:eastAsia="微軟正黑體" w:hAnsi="微軟正黑體" w:hint="eastAsia"/>
+          <w:szCs w:val="24"/>
+        </w:rPr>
+        <w:t>, 而再觀察並查看資料中</w:t>
+      </w:r>
+      <w:r>
+        <w:rPr>
+          <w:rFonts w:ascii="微軟正黑體" w:eastAsia="微軟正黑體" w:hAnsi="微軟正黑體" w:hint="eastAsia"/>
+          <w:szCs w:val="24"/>
+        </w:rPr>
+        <w:t>符合</w:t>
+      </w:r>
+      <w:r>
+        <w:rPr>
+          <w:rFonts w:ascii="微軟正黑體" w:eastAsia="微軟正黑體" w:hAnsi="微軟正黑體" w:hint="eastAsia"/>
+          <w:szCs w:val="24"/>
+        </w:rPr>
+        <w:t>pclass &lt; 3 and age</w:t>
       </w:r>
       <w:r>
         <w:rPr>
@@ -5755,21 +6703,47 @@
         </w:rPr>
         <w:t>ata</w:t>
       </w:r>
-      <w:bookmarkStart w:id="1" w:name="_GoBack"/>
-      <w:bookmarkEnd w:id="1"/>
-      <w:r>
-        <w:rPr>
-          <w:rFonts w:ascii="微軟正黑體" w:eastAsia="微軟正黑體" w:hAnsi="微軟正黑體" w:hint="eastAsia"/>
-          <w:szCs w:val="24"/>
-        </w:rPr>
-        <w:t xml:space="preserve">中, </w:t>
-      </w:r>
-      <w:r>
-        <w:rPr>
-          <w:rFonts w:ascii="微軟正黑體" w:eastAsia="微軟正黑體" w:hAnsi="微軟正黑體" w:hint="eastAsia"/>
-          <w:szCs w:val="24"/>
-        </w:rPr>
-        <w:t xml:space="preserve">死亡的有年紀 1 和 4, 而存活的有年紀 </w:t>
+      <w:r>
+        <w:rPr>
+          <w:rFonts w:ascii="微軟正黑體" w:eastAsia="微軟正黑體" w:hAnsi="微軟正黑體" w:hint="eastAsia"/>
+          <w:szCs w:val="24"/>
+        </w:rPr>
+        <w:t>有</w:t>
+      </w:r>
+      <w:r>
+        <w:rPr>
+          <w:rFonts w:ascii="微軟正黑體" w:eastAsia="微軟正黑體" w:hAnsi="微軟正黑體" w:hint="eastAsia"/>
+          <w:szCs w:val="24"/>
+        </w:rPr>
+        <w:t>年紀 1 和 4</w:t>
+      </w:r>
+      <w:r>
+        <w:rPr>
+          <w:rFonts w:ascii="微軟正黑體" w:eastAsia="微軟正黑體" w:hAnsi="微軟正黑體" w:hint="eastAsia"/>
+          <w:szCs w:val="24"/>
+        </w:rPr>
+        <w:t>(會死亡)</w:t>
+      </w:r>
+      <w:r>
+        <w:rPr>
+          <w:rFonts w:ascii="微軟正黑體" w:eastAsia="微軟正黑體" w:hAnsi="微軟正黑體" w:hint="eastAsia"/>
+          <w:szCs w:val="24"/>
+        </w:rPr>
+        <w:t>, 而</w:t>
+      </w:r>
+      <w:r>
+        <w:rPr>
+          <w:rFonts w:ascii="微軟正黑體" w:eastAsia="微軟正黑體" w:hAnsi="微軟正黑體" w:hint="eastAsia"/>
+          <w:szCs w:val="24"/>
+        </w:rPr>
+        <w:t>會</w:t>
+      </w:r>
+      <w:r>
+        <w:rPr>
+          <w:rFonts w:ascii="微軟正黑體" w:eastAsia="微軟正黑體" w:hAnsi="微軟正黑體" w:hint="eastAsia"/>
+          <w:szCs w:val="24"/>
+        </w:rPr>
+        <w:t xml:space="preserve">存活的有年紀 </w:t>
       </w:r>
       <w:r>
         <w:rPr>
@@ -5780,44 +6754,25 @@
       </w:r>
       <w:r>
         <w:rPr>
-          <w:rFonts w:ascii="微軟正黑體" w:eastAsia="微軟正黑體" w:hAnsi="微軟正黑體" w:hint="eastAsia"/>
-          <w:szCs w:val="24"/>
-        </w:rPr>
-        <w:t>, 而(18</w:t>
-      </w:r>
-      <w:r>
-        <w:rPr>
-          <w:rFonts w:ascii="微軟正黑體" w:eastAsia="微軟正黑體" w:hAnsi="微軟正黑體"/>
-          <w:szCs w:val="24"/>
-        </w:rPr>
-        <w:t>+4)</w:t>
-      </w:r>
-      <w:r>
-        <w:rPr>
-          <w:rFonts w:ascii="微軟正黑體" w:eastAsia="微軟正黑體" w:hAnsi="微軟正黑體" w:hint="eastAsia"/>
-          <w:szCs w:val="24"/>
-        </w:rPr>
-        <w:t>/2</w:t>
-      </w:r>
-      <w:r>
-        <w:rPr>
-          <w:rFonts w:ascii="微軟正黑體" w:eastAsia="微軟正黑體" w:hAnsi="微軟正黑體"/>
-          <w:szCs w:val="24"/>
-        </w:rPr>
-        <w:t xml:space="preserve">=11 </w:t>
-      </w:r>
-      <w:r>
-        <w:rPr>
-          <w:rFonts w:ascii="微軟正黑體" w:eastAsia="微軟正黑體" w:hAnsi="微軟正黑體" w:hint="eastAsia"/>
-          <w:szCs w:val="24"/>
-        </w:rPr>
-        <w:t>, 所以取十一作為判定方法</w:t>
-      </w:r>
-    </w:p>
-    <w:p>
-      <w:pPr>
-        <w:snapToGrid w:val="0"/>
-        <w:spacing w:before="100" w:beforeAutospacing="1" w:after="100" w:afterAutospacing="1" w:line="0" w:lineRule="atLeast"/>
+          <w:rFonts w:ascii="微軟正黑體" w:eastAsia="微軟正黑體" w:hAnsi="微軟正黑體"/>
+          <w:szCs w:val="24"/>
+        </w:rPr>
+        <w:t xml:space="preserve">, </w:t>
+      </w:r>
+      <w:r>
+        <w:rPr>
+          <w:rFonts w:ascii="微軟正黑體" w:eastAsia="微軟正黑體" w:hAnsi="微軟正黑體" w:hint="eastAsia"/>
+          <w:szCs w:val="24"/>
+        </w:rPr>
+        <w:t>所以不論是年紀小於16或是小於11都會符合規則,只是選擇不同而已</w:t>
+      </w:r>
+    </w:p>
+    <w:p>
+      <w:pPr>
+        <w:pStyle w:val="a8"/>
+        <w:snapToGrid w:val="0"/>
+        <w:spacing w:before="100" w:beforeAutospacing="1" w:after="100" w:afterAutospacing="1" w:line="0" w:lineRule="atLeast"/>
+        <w:ind w:leftChars="0" w:left="360"/>
         <w:contextualSpacing/>
         <w:rPr>
           <w:rFonts w:ascii="微軟正黑體" w:eastAsia="微軟正黑體" w:hAnsi="微軟正黑體"/>
@@ -5874,8 +6829,14 @@
     </w:p>
     <w:p>
       <w:pPr>
-        <w:snapToGrid w:val="0"/>
-        <w:spacing w:before="100" w:beforeAutospacing="1" w:after="100" w:afterAutospacing="1" w:line="0" w:lineRule="atLeast"/>
+        <w:pStyle w:val="a8"/>
+        <w:numPr>
+          <w:ilvl w:val="0"/>
+          <w:numId w:val="7"/>
+        </w:numPr>
+        <w:snapToGrid w:val="0"/>
+        <w:spacing w:before="100" w:beforeAutospacing="1" w:after="100" w:afterAutospacing="1" w:line="0" w:lineRule="atLeast"/>
+        <w:ind w:leftChars="0"/>
         <w:contextualSpacing/>
         <w:rPr>
           <w:rFonts w:ascii="微軟正黑體" w:eastAsia="微軟正黑體" w:hAnsi="微軟正黑體"/>
@@ -5915,35 +6876,7 @@
           <w:rFonts w:ascii="微軟正黑體" w:eastAsia="微軟正黑體" w:hAnsi="微軟正黑體" w:hint="eastAsia"/>
           <w:szCs w:val="24"/>
         </w:rPr>
-        <w:t>(自訂的規則)</w:t>
-      </w:r>
-      <w:r>
-        <w:rPr>
-          <w:rFonts w:ascii="微軟正黑體" w:eastAsia="微軟正黑體" w:hAnsi="微軟正黑體" w:hint="eastAsia"/>
-          <w:szCs w:val="24"/>
-        </w:rPr>
-        <w:t>的第</w:t>
-      </w:r>
-      <w:r>
-        <w:rPr>
-          <w:rFonts w:ascii="微軟正黑體" w:eastAsia="微軟正黑體" w:hAnsi="微軟正黑體" w:hint="eastAsia"/>
-          <w:szCs w:val="24"/>
-        </w:rPr>
-        <w:t>二</w:t>
-      </w:r>
-      <w:r>
-        <w:rPr>
-          <w:rFonts w:ascii="微軟正黑體" w:eastAsia="微軟正黑體" w:hAnsi="微軟正黑體" w:hint="eastAsia"/>
-          <w:szCs w:val="24"/>
-        </w:rPr>
-        <w:t>條規則</w:t>
-      </w:r>
-      <w:r>
-        <w:rPr>
-          <w:rFonts w:ascii="微軟正黑體" w:eastAsia="微軟正黑體" w:hAnsi="微軟正黑體" w:hint="eastAsia"/>
-          <w:szCs w:val="24"/>
-        </w:rPr>
-        <w:t>, 這是因為</w:t>
+        <w:t>(自訂的規則)的第二條規則, 這是因為</w:t>
       </w:r>
       <w:r>
         <w:rPr>
@@ -5962,8 +6895,10 @@
     </w:p>
     <w:p>
       <w:pPr>
-        <w:snapToGrid w:val="0"/>
-        <w:spacing w:before="100" w:beforeAutospacing="1" w:after="100" w:afterAutospacing="1" w:line="0" w:lineRule="atLeast"/>
+        <w:pStyle w:val="a8"/>
+        <w:snapToGrid w:val="0"/>
+        <w:spacing w:before="100" w:beforeAutospacing="1" w:after="100" w:afterAutospacing="1" w:line="0" w:lineRule="atLeast"/>
+        <w:ind w:leftChars="0" w:left="360"/>
         <w:contextualSpacing/>
         <w:rPr>
           <w:rFonts w:ascii="微軟正黑體" w:eastAsia="微軟正黑體" w:hAnsi="微軟正黑體" w:hint="eastAsia"/>
@@ -5974,7 +6909,6 @@
         <w:rPr>
           <w:noProof/>
         </w:rPr>
-        <w:lastRenderedPageBreak/>
         <w:drawing>
           <wp:inline distT="0" distB="0" distL="0" distR="0" wp14:anchorId="54868F87" wp14:editId="3153CA20">
             <wp:extent cx="1320430" cy="2034540"/>
@@ -6042,6 +6976,7 @@
           <w:szCs w:val="28"/>
           <w:u w:val="single"/>
         </w:rPr>
+        <w:lastRenderedPageBreak/>
         <w:t>SVM</w:t>
       </w:r>
     </w:p>
@@ -6052,6 +6987,483 @@
         <w:contextualSpacing/>
         <w:rPr>
           <w:rFonts w:ascii="微軟正黑體" w:eastAsia="微軟正黑體" w:hAnsi="微軟正黑體"/>
+          <w:szCs w:val="24"/>
+        </w:rPr>
+      </w:pPr>
+      <w:r>
+        <w:rPr>
+          <w:rFonts w:ascii="微軟正黑體" w:eastAsia="微軟正黑體" w:hAnsi="微軟正黑體" w:hint="eastAsia"/>
+          <w:szCs w:val="24"/>
+        </w:rPr>
+        <w:t>SVM</w:t>
+      </w:r>
+      <w:r>
+        <w:rPr>
+          <w:rFonts w:ascii="微軟正黑體" w:eastAsia="微軟正黑體" w:hAnsi="微軟正黑體"/>
+          <w:szCs w:val="24"/>
+        </w:rPr>
+        <w:t xml:space="preserve">, </w:t>
+      </w:r>
+      <w:r>
+        <w:rPr>
+          <w:rFonts w:ascii="微軟正黑體" w:eastAsia="微軟正黑體" w:hAnsi="微軟正黑體" w:hint="eastAsia"/>
+          <w:szCs w:val="24"/>
+        </w:rPr>
+        <w:t>最主要的概念</w:t>
+      </w:r>
+      <w:r>
+        <w:rPr>
+          <w:rFonts w:ascii="微軟正黑體" w:eastAsia="微軟正黑體" w:hAnsi="微軟正黑體" w:hint="eastAsia"/>
+          <w:szCs w:val="24"/>
+        </w:rPr>
+        <w:t>就是希望可以在一個由不同類別混合而成的資料集中，依據一些特徵</w:t>
+      </w:r>
+      <w:r>
+        <w:rPr>
+          <w:rFonts w:ascii="微軟正黑體" w:eastAsia="微軟正黑體" w:hAnsi="微軟正黑體" w:hint="eastAsia"/>
+          <w:szCs w:val="24"/>
+        </w:rPr>
+        <w:t xml:space="preserve">, </w:t>
+      </w:r>
+      <w:r>
+        <w:rPr>
+          <w:rFonts w:ascii="微軟正黑體" w:eastAsia="微軟正黑體" w:hAnsi="微軟正黑體" w:hint="eastAsia"/>
+          <w:szCs w:val="24"/>
+        </w:rPr>
+        <w:t>找到一個最佳的超平面</w:t>
+      </w:r>
+      <w:r>
+        <w:rPr>
+          <w:rFonts w:ascii="微軟正黑體" w:eastAsia="微軟正黑體" w:hAnsi="微軟正黑體"/>
+          <w:szCs w:val="24"/>
+        </w:rPr>
+        <w:t xml:space="preserve">, </w:t>
+      </w:r>
+      <w:r>
+        <w:rPr>
+          <w:rFonts w:ascii="微軟正黑體" w:eastAsia="微軟正黑體" w:hAnsi="微軟正黑體" w:hint="eastAsia"/>
+          <w:szCs w:val="24"/>
+        </w:rPr>
+        <w:t>將不同類別的資料分開來</w:t>
+      </w:r>
+      <w:r>
+        <w:rPr>
+          <w:rFonts w:ascii="微軟正黑體" w:eastAsia="微軟正黑體" w:hAnsi="微軟正黑體" w:hint="eastAsia"/>
+          <w:szCs w:val="24"/>
+        </w:rPr>
+        <w:t xml:space="preserve">, </w:t>
+      </w:r>
+      <w:r>
+        <w:rPr>
+          <w:rFonts w:ascii="微軟正黑體" w:eastAsia="微軟正黑體" w:hAnsi="微軟正黑體" w:hint="eastAsia"/>
+          <w:szCs w:val="24"/>
+        </w:rPr>
+        <w:t>讓資料在空間中能夠被區分成兩類，所以</w:t>
+      </w:r>
+      <w:r>
+        <w:rPr>
+          <w:rFonts w:ascii="微軟正黑體" w:eastAsia="微軟正黑體" w:hAnsi="微軟正黑體" w:hint="eastAsia"/>
+          <w:szCs w:val="24"/>
+        </w:rPr>
+        <w:t>SVM</w:t>
+      </w:r>
+      <w:r>
+        <w:rPr>
+          <w:rFonts w:ascii="微軟正黑體" w:eastAsia="微軟正黑體" w:hAnsi="微軟正黑體" w:hint="eastAsia"/>
+          <w:szCs w:val="24"/>
+        </w:rPr>
+        <w:t>又被稱為二元分類器(binary classifier)</w:t>
+      </w:r>
+      <w:r>
+        <w:rPr>
+          <w:rFonts w:ascii="微軟正黑體" w:eastAsia="微軟正黑體" w:hAnsi="微軟正黑體"/>
+          <w:szCs w:val="24"/>
+        </w:rPr>
+        <w:t xml:space="preserve">, </w:t>
+      </w:r>
+      <w:r>
+        <w:rPr>
+          <w:rFonts w:ascii="微軟正黑體" w:eastAsia="微軟正黑體" w:hAnsi="微軟正黑體" w:hint="eastAsia"/>
+          <w:szCs w:val="24"/>
+        </w:rPr>
+        <w:t xml:space="preserve">而所謂最佳的超平面就是其距離兩個類別的邊界可以達到最大, </w:t>
+      </w:r>
+      <w:r>
+        <w:rPr>
+          <w:rFonts w:ascii="微軟正黑體" w:eastAsia="微軟正黑體" w:hAnsi="微軟正黑體" w:hint="eastAsia"/>
+          <w:szCs w:val="24"/>
+        </w:rPr>
+        <w:t>而最靠近邊界的這些樣本點提供SVM</w:t>
+      </w:r>
+      <w:r>
+        <w:rPr>
+          <w:rFonts w:ascii="微軟正黑體" w:eastAsia="微軟正黑體" w:hAnsi="微軟正黑體" w:hint="eastAsia"/>
+          <w:szCs w:val="24"/>
+        </w:rPr>
+        <w:t>最多的分類資訊,</w:t>
+      </w:r>
+      <w:r>
+        <w:rPr>
+          <w:rFonts w:ascii="微軟正黑體" w:eastAsia="微軟正黑體" w:hAnsi="微軟正黑體"/>
+          <w:szCs w:val="24"/>
+        </w:rPr>
+        <w:t xml:space="preserve"> </w:t>
+      </w:r>
+      <w:r>
+        <w:rPr>
+          <w:rFonts w:ascii="微軟正黑體" w:eastAsia="微軟正黑體" w:hAnsi="微軟正黑體" w:hint="eastAsia"/>
+          <w:szCs w:val="24"/>
+        </w:rPr>
+        <w:t>就叫做支持向量。</w:t>
+      </w:r>
+    </w:p>
+    <w:p>
+      <w:pPr>
+        <w:snapToGrid w:val="0"/>
+        <w:spacing w:before="100" w:beforeAutospacing="1" w:after="100" w:afterAutospacing="1" w:line="0" w:lineRule="atLeast"/>
+        <w:contextualSpacing/>
+        <w:rPr>
+          <w:rFonts w:ascii="微軟正黑體" w:eastAsia="微軟正黑體" w:hAnsi="微軟正黑體" w:hint="eastAsia"/>
+          <w:szCs w:val="24"/>
+        </w:rPr>
+      </w:pPr>
+    </w:p>
+    <w:p>
+      <w:pPr>
+        <w:snapToGrid w:val="0"/>
+        <w:spacing w:before="100" w:beforeAutospacing="1" w:after="100" w:afterAutospacing="1" w:line="0" w:lineRule="atLeast"/>
+        <w:contextualSpacing/>
+        <w:rPr>
+          <w:rFonts w:ascii="微軟正黑體" w:eastAsia="微軟正黑體" w:hAnsi="微軟正黑體"/>
+          <w:szCs w:val="24"/>
+        </w:rPr>
+      </w:pPr>
+      <w:r>
+        <w:rPr>
+          <w:rFonts w:ascii="微軟正黑體" w:eastAsia="微軟正黑體" w:hAnsi="微軟正黑體" w:hint="eastAsia"/>
+          <w:szCs w:val="24"/>
+        </w:rPr>
+        <w:t>主要方法:</w:t>
+      </w:r>
+    </w:p>
+    <w:p>
+      <w:pPr>
+        <w:widowControl/>
+        <w:shd w:val="clear" w:color="auto" w:fill="1E1E1E"/>
+        <w:spacing w:line="285" w:lineRule="atLeast"/>
+        <w:rPr>
+          <w:rFonts w:ascii="Consolas" w:eastAsia="新細明體" w:hAnsi="Consolas" w:cs="新細明體"/>
+          <w:color w:val="D4D4D4"/>
+          <w:kern w:val="0"/>
+          <w:sz w:val="21"/>
+          <w:szCs w:val="21"/>
+        </w:rPr>
+      </w:pPr>
+      <w:r>
+        <w:rPr>
+          <w:rFonts w:ascii="微軟正黑體" w:eastAsia="微軟正黑體" w:hAnsi="微軟正黑體"/>
+          <w:szCs w:val="24"/>
+        </w:rPr>
+        <w:tab/>
+      </w:r>
+      <w:r>
+        <w:rPr>
+          <w:rFonts w:ascii="Consolas" w:eastAsia="新細明體" w:hAnsi="Consolas" w:cs="新細明體"/>
+          <w:color w:val="C586C0"/>
+          <w:kern w:val="0"/>
+          <w:sz w:val="21"/>
+          <w:szCs w:val="21"/>
+        </w:rPr>
+        <w:t>from</w:t>
+      </w:r>
+      <w:r>
+        <w:rPr>
+          <w:rFonts w:ascii="Consolas" w:eastAsia="新細明體" w:hAnsi="Consolas" w:cs="新細明體"/>
+          <w:color w:val="D4D4D4"/>
+          <w:kern w:val="0"/>
+          <w:sz w:val="21"/>
+          <w:szCs w:val="21"/>
+        </w:rPr>
+        <w:t xml:space="preserve"> sklearn.svm </w:t>
+      </w:r>
+      <w:r>
+        <w:rPr>
+          <w:rFonts w:ascii="Consolas" w:eastAsia="新細明體" w:hAnsi="Consolas" w:cs="新細明體"/>
+          <w:color w:val="C586C0"/>
+          <w:kern w:val="0"/>
+          <w:sz w:val="21"/>
+          <w:szCs w:val="21"/>
+        </w:rPr>
+        <w:t>import</w:t>
+      </w:r>
+      <w:r>
+        <w:rPr>
+          <w:rFonts w:ascii="Consolas" w:eastAsia="新細明體" w:hAnsi="Consolas" w:cs="新細明體"/>
+          <w:color w:val="D4D4D4"/>
+          <w:kern w:val="0"/>
+          <w:sz w:val="21"/>
+          <w:szCs w:val="21"/>
+        </w:rPr>
+        <w:t xml:space="preserve"> SVC</w:t>
+      </w:r>
+    </w:p>
+    <w:p>
+      <w:pPr>
+        <w:widowControl/>
+        <w:shd w:val="clear" w:color="auto" w:fill="1E1E1E"/>
+        <w:spacing w:line="285" w:lineRule="atLeast"/>
+        <w:ind w:firstLine="480"/>
+        <w:rPr>
+          <w:rFonts w:ascii="Consolas" w:eastAsia="新細明體" w:hAnsi="Consolas" w:cs="新細明體"/>
+          <w:color w:val="D4D4D4"/>
+          <w:kern w:val="0"/>
+          <w:sz w:val="21"/>
+          <w:szCs w:val="21"/>
+        </w:rPr>
+      </w:pPr>
+      <w:r>
+        <w:rPr>
+          <w:rFonts w:ascii="Consolas" w:eastAsia="新細明體" w:hAnsi="Consolas" w:cs="新細明體"/>
+          <w:color w:val="D4D4D4"/>
+          <w:kern w:val="0"/>
+          <w:sz w:val="21"/>
+          <w:szCs w:val="21"/>
+        </w:rPr>
+        <w:t>classifier = SVC(</w:t>
+      </w:r>
+      <w:r>
+        <w:rPr>
+          <w:rFonts w:ascii="Consolas" w:eastAsia="新細明體" w:hAnsi="Consolas" w:cs="新細明體"/>
+          <w:color w:val="9CDCFE"/>
+          <w:kern w:val="0"/>
+          <w:sz w:val="21"/>
+          <w:szCs w:val="21"/>
+        </w:rPr>
+        <w:t>kernel</w:t>
+      </w:r>
+      <w:r>
+        <w:rPr>
+          <w:rFonts w:ascii="Consolas" w:eastAsia="新細明體" w:hAnsi="Consolas" w:cs="新細明體"/>
+          <w:color w:val="D4D4D4"/>
+          <w:kern w:val="0"/>
+          <w:sz w:val="21"/>
+          <w:szCs w:val="21"/>
+        </w:rPr>
+        <w:t>=</w:t>
+      </w:r>
+      <w:r>
+        <w:rPr>
+          <w:rFonts w:ascii="Consolas" w:eastAsia="新細明體" w:hAnsi="Consolas" w:cs="新細明體"/>
+          <w:color w:val="CE9178"/>
+          <w:kern w:val="0"/>
+          <w:sz w:val="21"/>
+          <w:szCs w:val="21"/>
+        </w:rPr>
+        <w:t>"rbf"</w:t>
+      </w:r>
+      <w:r>
+        <w:rPr>
+          <w:rFonts w:ascii="Consolas" w:eastAsia="新細明體" w:hAnsi="Consolas" w:cs="新細明體"/>
+          <w:color w:val="D4D4D4"/>
+          <w:kern w:val="0"/>
+          <w:sz w:val="21"/>
+          <w:szCs w:val="21"/>
+        </w:rPr>
+        <w:t xml:space="preserve">, </w:t>
+      </w:r>
+      <w:r>
+        <w:rPr>
+          <w:rFonts w:ascii="Consolas" w:eastAsia="新細明體" w:hAnsi="Consolas" w:cs="新細明體"/>
+          <w:color w:val="9CDCFE"/>
+          <w:kern w:val="0"/>
+          <w:sz w:val="21"/>
+          <w:szCs w:val="21"/>
+        </w:rPr>
+        <w:t>C</w:t>
+      </w:r>
+      <w:r>
+        <w:rPr>
+          <w:rFonts w:ascii="Consolas" w:eastAsia="新細明體" w:hAnsi="Consolas" w:cs="新細明體"/>
+          <w:color w:val="D4D4D4"/>
+          <w:kern w:val="0"/>
+          <w:sz w:val="21"/>
+          <w:szCs w:val="21"/>
+        </w:rPr>
+        <w:t>=</w:t>
+      </w:r>
+      <w:r>
+        <w:rPr>
+          <w:rFonts w:ascii="Consolas" w:eastAsia="新細明體" w:hAnsi="Consolas" w:cs="新細明體"/>
+          <w:color w:val="B5CEA8"/>
+          <w:kern w:val="0"/>
+          <w:sz w:val="21"/>
+          <w:szCs w:val="21"/>
+        </w:rPr>
+        <w:t>100.0</w:t>
+      </w:r>
+      <w:r>
+        <w:rPr>
+          <w:rFonts w:ascii="Consolas" w:eastAsia="新細明體" w:hAnsi="Consolas" w:cs="新細明體"/>
+          <w:color w:val="D4D4D4"/>
+          <w:kern w:val="0"/>
+          <w:sz w:val="21"/>
+          <w:szCs w:val="21"/>
+        </w:rPr>
+        <w:t xml:space="preserve">, </w:t>
+      </w:r>
+      <w:r>
+        <w:rPr>
+          <w:rFonts w:ascii="Consolas" w:eastAsia="新細明體" w:hAnsi="Consolas" w:cs="新細明體"/>
+          <w:color w:val="9CDCFE"/>
+          <w:kern w:val="0"/>
+          <w:sz w:val="21"/>
+          <w:szCs w:val="21"/>
+        </w:rPr>
+        <w:t>gamma</w:t>
+      </w:r>
+      <w:r>
+        <w:rPr>
+          <w:rFonts w:ascii="Consolas" w:eastAsia="新細明體" w:hAnsi="Consolas" w:cs="新細明體"/>
+          <w:color w:val="D4D4D4"/>
+          <w:kern w:val="0"/>
+          <w:sz w:val="21"/>
+          <w:szCs w:val="21"/>
+        </w:rPr>
+        <w:t xml:space="preserve"> = </w:t>
+      </w:r>
+      <w:r>
+        <w:rPr>
+          <w:rFonts w:ascii="Consolas" w:eastAsia="新細明體" w:hAnsi="Consolas" w:cs="新細明體"/>
+          <w:color w:val="B5CEA8"/>
+          <w:kern w:val="0"/>
+          <w:sz w:val="21"/>
+          <w:szCs w:val="21"/>
+        </w:rPr>
+        <w:t>0.01</w:t>
+      </w:r>
+      <w:r>
+        <w:rPr>
+          <w:rFonts w:ascii="Consolas" w:eastAsia="新細明體" w:hAnsi="Consolas" w:cs="新細明體"/>
+          <w:color w:val="D4D4D4"/>
+          <w:kern w:val="0"/>
+          <w:sz w:val="21"/>
+          <w:szCs w:val="21"/>
+        </w:rPr>
+        <w:t>)</w:t>
+      </w:r>
+    </w:p>
+    <w:p>
+      <w:pPr>
+        <w:widowControl/>
+        <w:shd w:val="clear" w:color="auto" w:fill="1E1E1E"/>
+        <w:spacing w:line="285" w:lineRule="atLeast"/>
+        <w:ind w:firstLine="480"/>
+        <w:rPr>
+          <w:rFonts w:ascii="Consolas" w:eastAsia="新細明體" w:hAnsi="Consolas" w:cs="新細明體"/>
+          <w:color w:val="D4D4D4"/>
+          <w:kern w:val="0"/>
+          <w:sz w:val="21"/>
+          <w:szCs w:val="21"/>
+        </w:rPr>
+      </w:pPr>
+      <w:r>
+        <w:rPr>
+          <w:rFonts w:ascii="Consolas" w:eastAsia="新細明體" w:hAnsi="Consolas" w:cs="新細明體"/>
+          <w:color w:val="D4D4D4"/>
+          <w:kern w:val="0"/>
+          <w:sz w:val="21"/>
+          <w:szCs w:val="21"/>
+        </w:rPr>
+        <w:t>classifier.fit(x_train, y_train)</w:t>
+      </w:r>
+    </w:p>
+    <w:p>
+      <w:pPr>
+        <w:widowControl/>
+        <w:shd w:val="clear" w:color="auto" w:fill="1E1E1E"/>
+        <w:spacing w:line="285" w:lineRule="atLeast"/>
+        <w:ind w:firstLine="480"/>
+        <w:rPr>
+          <w:rFonts w:ascii="Consolas" w:eastAsia="新細明體" w:hAnsi="Consolas" w:cs="新細明體"/>
+          <w:color w:val="D4D4D4"/>
+          <w:kern w:val="0"/>
+          <w:sz w:val="21"/>
+          <w:szCs w:val="21"/>
+        </w:rPr>
+      </w:pPr>
+      <w:r>
+        <w:rPr>
+          <w:rFonts w:ascii="Consolas" w:eastAsia="新細明體" w:hAnsi="Consolas" w:cs="新細明體"/>
+          <w:color w:val="D4D4D4"/>
+          <w:kern w:val="0"/>
+          <w:sz w:val="21"/>
+          <w:szCs w:val="21"/>
+        </w:rPr>
+        <w:t>predicted = classifier.predict(x_test)</w:t>
+      </w:r>
+    </w:p>
+    <w:p>
+      <w:pPr>
+        <w:widowControl/>
+        <w:shd w:val="clear" w:color="auto" w:fill="1E1E1E"/>
+        <w:spacing w:line="285" w:lineRule="atLeast"/>
+        <w:ind w:firstLine="480"/>
+        <w:rPr>
+          <w:rFonts w:ascii="Consolas" w:eastAsia="新細明體" w:hAnsi="Consolas" w:cs="新細明體"/>
+          <w:color w:val="D4D4D4"/>
+          <w:kern w:val="0"/>
+          <w:sz w:val="21"/>
+          <w:szCs w:val="21"/>
+        </w:rPr>
+      </w:pPr>
+      <w:r>
+        <w:rPr>
+          <w:rFonts w:ascii="Consolas" w:eastAsia="新細明體" w:hAnsi="Consolas" w:cs="新細明體"/>
+          <w:color w:val="DCDCAA"/>
+          <w:kern w:val="0"/>
+          <w:sz w:val="21"/>
+          <w:szCs w:val="21"/>
+        </w:rPr>
+        <w:t>print</w:t>
+      </w:r>
+      <w:r>
+        <w:rPr>
+          <w:rFonts w:ascii="Consolas" w:eastAsia="新細明體" w:hAnsi="Consolas" w:cs="新細明體"/>
+          <w:color w:val="D4D4D4"/>
+          <w:kern w:val="0"/>
+          <w:sz w:val="21"/>
+          <w:szCs w:val="21"/>
+        </w:rPr>
+        <w:t>(</w:t>
+      </w:r>
+      <w:r>
+        <w:rPr>
+          <w:rFonts w:ascii="Consolas" w:eastAsia="新細明體" w:hAnsi="Consolas" w:cs="新細明體"/>
+          <w:color w:val="CE9178"/>
+          <w:kern w:val="0"/>
+          <w:sz w:val="21"/>
+          <w:szCs w:val="21"/>
+        </w:rPr>
+        <w:t>'ACCURACY: '</w:t>
+      </w:r>
+      <w:r>
+        <w:rPr>
+          <w:rFonts w:ascii="Consolas" w:eastAsia="新細明體" w:hAnsi="Consolas" w:cs="新細明體"/>
+          <w:color w:val="D4D4D4"/>
+          <w:kern w:val="0"/>
+          <w:sz w:val="21"/>
+          <w:szCs w:val="21"/>
+        </w:rPr>
+        <w:t>,accuracy_score(y_test, predicted))</w:t>
+      </w:r>
+    </w:p>
+    <w:p>
+      <w:pPr>
+        <w:snapToGrid w:val="0"/>
+        <w:spacing w:before="100" w:beforeAutospacing="1" w:after="100" w:afterAutospacing="1" w:line="0" w:lineRule="atLeast"/>
+        <w:contextualSpacing/>
+        <w:rPr>
+          <w:rFonts w:ascii="微軟正黑體" w:eastAsia="微軟正黑體" w:hAnsi="微軟正黑體" w:hint="eastAsia"/>
           <w:szCs w:val="24"/>
         </w:rPr>
       </w:pPr>
@@ -6650,6 +8062,39 @@
         <w:contextualSpacing/>
         <w:rPr>
           <w:rFonts w:ascii="微軟正黑體" w:eastAsia="微軟正黑體" w:hAnsi="微軟正黑體"/>
+          <w:szCs w:val="24"/>
+        </w:rPr>
+      </w:pPr>
+    </w:p>
+    <w:p>
+      <w:pPr>
+        <w:snapToGrid w:val="0"/>
+        <w:spacing w:before="100" w:beforeAutospacing="1" w:after="100" w:afterAutospacing="1" w:line="0" w:lineRule="atLeast"/>
+        <w:contextualSpacing/>
+        <w:rPr>
+          <w:rFonts w:ascii="微軟正黑體" w:eastAsia="微軟正黑體" w:hAnsi="微軟正黑體"/>
+          <w:szCs w:val="24"/>
+        </w:rPr>
+      </w:pPr>
+    </w:p>
+    <w:p>
+      <w:pPr>
+        <w:snapToGrid w:val="0"/>
+        <w:spacing w:before="100" w:beforeAutospacing="1" w:after="100" w:afterAutospacing="1" w:line="0" w:lineRule="atLeast"/>
+        <w:contextualSpacing/>
+        <w:rPr>
+          <w:rFonts w:ascii="微軟正黑體" w:eastAsia="微軟正黑體" w:hAnsi="微軟正黑體" w:hint="eastAsia"/>
+          <w:szCs w:val="24"/>
+        </w:rPr>
+      </w:pPr>
+    </w:p>
+    <w:p>
+      <w:pPr>
+        <w:snapToGrid w:val="0"/>
+        <w:spacing w:before="100" w:beforeAutospacing="1" w:after="100" w:afterAutospacing="1" w:line="0" w:lineRule="atLeast"/>
+        <w:contextualSpacing/>
+        <w:rPr>
+          <w:rFonts w:ascii="微軟正黑體" w:eastAsia="微軟正黑體" w:hAnsi="微軟正黑體"/>
           <w:b/>
           <w:i/>
           <w:sz w:val="28"/>
@@ -6666,6 +8111,7 @@
           <w:szCs w:val="28"/>
           <w:u w:val="single"/>
         </w:rPr>
+        <w:lastRenderedPageBreak/>
         <w:t>Random Forest</w:t>
       </w:r>
     </w:p>
@@ -6676,6 +8122,326 @@
         <w:contextualSpacing/>
         <w:rPr>
           <w:rFonts w:ascii="微軟正黑體" w:eastAsia="微軟正黑體" w:hAnsi="微軟正黑體"/>
+          <w:szCs w:val="24"/>
+        </w:rPr>
+      </w:pPr>
+      <w:r>
+        <w:rPr>
+          <w:rFonts w:ascii="微軟正黑體" w:eastAsia="微軟正黑體" w:hAnsi="微軟正黑體" w:hint="eastAsia"/>
+          <w:szCs w:val="24"/>
+        </w:rPr>
+        <w:t>隨機森</w:t>
+      </w:r>
+      <w:r>
+        <w:rPr>
+          <w:rFonts w:ascii="微軟正黑體" w:eastAsia="微軟正黑體" w:hAnsi="微軟正黑體" w:hint="eastAsia"/>
+          <w:szCs w:val="24"/>
+        </w:rPr>
+        <w:t>林</w:t>
+      </w:r>
+      <w:r>
+        <w:rPr>
+          <w:rFonts w:ascii="微軟正黑體" w:eastAsia="微軟正黑體" w:hAnsi="微軟正黑體"/>
+          <w:szCs w:val="24"/>
+        </w:rPr>
+        <w:t xml:space="preserve">, </w:t>
+      </w:r>
+      <w:r>
+        <w:rPr>
+          <w:rFonts w:ascii="微軟正黑體" w:eastAsia="微軟正黑體" w:hAnsi="微軟正黑體" w:hint="eastAsia"/>
+          <w:szCs w:val="24"/>
+        </w:rPr>
+        <w:t>是</w:t>
+      </w:r>
+      <w:r>
+        <w:rPr>
+          <w:rFonts w:ascii="微軟正黑體" w:eastAsia="微軟正黑體" w:hAnsi="微軟正黑體" w:hint="eastAsia"/>
+          <w:szCs w:val="24"/>
+        </w:rPr>
+        <w:t>指用隨機的方式建立一個森林，森林是由很多的決策樹所組成, 隨機森林中的</w:t>
+      </w:r>
+      <w:r>
+        <w:rPr>
+          <w:rFonts w:ascii="微軟正黑體" w:eastAsia="微軟正黑體" w:hAnsi="微軟正黑體" w:hint="eastAsia"/>
+          <w:szCs w:val="24"/>
+        </w:rPr>
+        <w:t>每一棵決策樹之間是沒有關聯的。在得到森林之後，當有一個新的輸入樣本進入的時候，就讓森林中的每一棵決策樹分別進行一下判斷，看看這個樣本應該屬於哪一類（對</w:t>
+      </w:r>
+      <w:r>
+        <w:rPr>
+          <w:rFonts w:ascii="微軟正黑體" w:eastAsia="微軟正黑體" w:hAnsi="微軟正黑體" w:hint="eastAsia"/>
+          <w:szCs w:val="24"/>
+        </w:rPr>
+        <w:t>於分類算法），然後看看哪一類被選擇最多，就預測這個樣本為那個類別</w:t>
+      </w:r>
+    </w:p>
+    <w:p>
+      <w:pPr>
+        <w:snapToGrid w:val="0"/>
+        <w:spacing w:before="100" w:beforeAutospacing="1" w:after="100" w:afterAutospacing="1" w:line="0" w:lineRule="atLeast"/>
+        <w:contextualSpacing/>
+        <w:rPr>
+          <w:rFonts w:ascii="微軟正黑體" w:eastAsia="微軟正黑體" w:hAnsi="微軟正黑體"/>
+          <w:szCs w:val="24"/>
+        </w:rPr>
+      </w:pPr>
+    </w:p>
+    <w:p>
+      <w:pPr>
+        <w:snapToGrid w:val="0"/>
+        <w:spacing w:before="100" w:beforeAutospacing="1" w:after="100" w:afterAutospacing="1" w:line="0" w:lineRule="atLeast"/>
+        <w:contextualSpacing/>
+        <w:rPr>
+          <w:rFonts w:ascii="微軟正黑體" w:eastAsia="微軟正黑體" w:hAnsi="微軟正黑體"/>
+          <w:szCs w:val="24"/>
+        </w:rPr>
+      </w:pPr>
+      <w:r>
+        <w:rPr>
+          <w:rFonts w:ascii="微軟正黑體" w:eastAsia="微軟正黑體" w:hAnsi="微軟正黑體" w:hint="eastAsia"/>
+          <w:szCs w:val="24"/>
+        </w:rPr>
+        <w:t>主要方法:</w:t>
+      </w:r>
+    </w:p>
+    <w:p>
+      <w:pPr>
+        <w:widowControl/>
+        <w:shd w:val="clear" w:color="auto" w:fill="1E1E1E"/>
+        <w:spacing w:line="285" w:lineRule="atLeast"/>
+        <w:rPr>
+          <w:rFonts w:ascii="Consolas" w:eastAsia="新細明體" w:hAnsi="Consolas" w:cs="新細明體"/>
+          <w:color w:val="D4D4D4"/>
+          <w:kern w:val="0"/>
+          <w:sz w:val="21"/>
+          <w:szCs w:val="21"/>
+        </w:rPr>
+      </w:pPr>
+      <w:r>
+        <w:rPr>
+          <w:rFonts w:ascii="微軟正黑體" w:eastAsia="微軟正黑體" w:hAnsi="微軟正黑體"/>
+          <w:szCs w:val="24"/>
+        </w:rPr>
+        <w:tab/>
+      </w:r>
+      <w:r>
+        <w:rPr>
+          <w:rFonts w:ascii="Consolas" w:eastAsia="新細明體" w:hAnsi="Consolas" w:cs="新細明體"/>
+          <w:color w:val="C586C0"/>
+          <w:kern w:val="0"/>
+          <w:sz w:val="21"/>
+          <w:szCs w:val="21"/>
+        </w:rPr>
+        <w:t>from</w:t>
+      </w:r>
+      <w:r>
+        <w:rPr>
+          <w:rFonts w:ascii="Consolas" w:eastAsia="新細明體" w:hAnsi="Consolas" w:cs="新細明體"/>
+          <w:color w:val="D4D4D4"/>
+          <w:kern w:val="0"/>
+          <w:sz w:val="21"/>
+          <w:szCs w:val="21"/>
+        </w:rPr>
+        <w:t xml:space="preserve"> sklearn.ensemble </w:t>
+      </w:r>
+      <w:r>
+        <w:rPr>
+          <w:rFonts w:ascii="Consolas" w:eastAsia="新細明體" w:hAnsi="Consolas" w:cs="新細明體"/>
+          <w:color w:val="C586C0"/>
+          <w:kern w:val="0"/>
+          <w:sz w:val="21"/>
+          <w:szCs w:val="21"/>
+        </w:rPr>
+        <w:t>import</w:t>
+      </w:r>
+      <w:r>
+        <w:rPr>
+          <w:rFonts w:ascii="Consolas" w:eastAsia="新細明體" w:hAnsi="Consolas" w:cs="新細明體"/>
+          <w:color w:val="D4D4D4"/>
+          <w:kern w:val="0"/>
+          <w:sz w:val="21"/>
+          <w:szCs w:val="21"/>
+        </w:rPr>
+        <w:t xml:space="preserve"> RandomForestClassifier</w:t>
+      </w:r>
+    </w:p>
+    <w:p>
+      <w:pPr>
+        <w:widowControl/>
+        <w:shd w:val="clear" w:color="auto" w:fill="1E1E1E"/>
+        <w:spacing w:line="285" w:lineRule="atLeast"/>
+        <w:ind w:firstLine="480"/>
+        <w:rPr>
+          <w:rFonts w:ascii="Consolas" w:eastAsia="新細明體" w:hAnsi="Consolas" w:cs="新細明體"/>
+          <w:color w:val="D4D4D4"/>
+          <w:kern w:val="0"/>
+          <w:sz w:val="21"/>
+          <w:szCs w:val="21"/>
+        </w:rPr>
+      </w:pPr>
+      <w:r>
+        <w:rPr>
+          <w:rFonts w:ascii="Consolas" w:eastAsia="新細明體" w:hAnsi="Consolas" w:cs="新細明體"/>
+          <w:color w:val="D4D4D4"/>
+          <w:kern w:val="0"/>
+          <w:sz w:val="21"/>
+          <w:szCs w:val="21"/>
+        </w:rPr>
+        <w:t>classifier = RandomForestClassifier(</w:t>
+      </w:r>
+      <w:r>
+        <w:rPr>
+          <w:rFonts w:ascii="Consolas" w:eastAsia="新細明體" w:hAnsi="Consolas" w:cs="新細明體"/>
+          <w:color w:val="9CDCFE"/>
+          <w:kern w:val="0"/>
+          <w:sz w:val="21"/>
+          <w:szCs w:val="21"/>
+        </w:rPr>
+        <w:t>random_state</w:t>
+      </w:r>
+      <w:r>
+        <w:rPr>
+          <w:rFonts w:ascii="Consolas" w:eastAsia="新細明體" w:hAnsi="Consolas" w:cs="新細明體"/>
+          <w:color w:val="D4D4D4"/>
+          <w:kern w:val="0"/>
+          <w:sz w:val="21"/>
+          <w:szCs w:val="21"/>
+        </w:rPr>
+        <w:t>=</w:t>
+      </w:r>
+      <w:r>
+        <w:rPr>
+          <w:rFonts w:ascii="Consolas" w:eastAsia="新細明體" w:hAnsi="Consolas" w:cs="新細明體"/>
+          <w:color w:val="B5CEA8"/>
+          <w:kern w:val="0"/>
+          <w:sz w:val="21"/>
+          <w:szCs w:val="21"/>
+        </w:rPr>
+        <w:t>10</w:t>
+      </w:r>
+      <w:r>
+        <w:rPr>
+          <w:rFonts w:ascii="Consolas" w:eastAsia="新細明體" w:hAnsi="Consolas" w:cs="新細明體"/>
+          <w:color w:val="D4D4D4"/>
+          <w:kern w:val="0"/>
+          <w:sz w:val="21"/>
+          <w:szCs w:val="21"/>
+        </w:rPr>
+        <w:t>)</w:t>
+      </w:r>
+    </w:p>
+    <w:p>
+      <w:pPr>
+        <w:widowControl/>
+        <w:shd w:val="clear" w:color="auto" w:fill="1E1E1E"/>
+        <w:spacing w:line="285" w:lineRule="atLeast"/>
+        <w:ind w:firstLine="480"/>
+        <w:rPr>
+          <w:rFonts w:ascii="Consolas" w:eastAsia="新細明體" w:hAnsi="Consolas" w:cs="新細明體"/>
+          <w:color w:val="D4D4D4"/>
+          <w:kern w:val="0"/>
+          <w:sz w:val="21"/>
+          <w:szCs w:val="21"/>
+        </w:rPr>
+      </w:pPr>
+      <w:r>
+        <w:rPr>
+          <w:rFonts w:ascii="Consolas" w:eastAsia="新細明體" w:hAnsi="Consolas" w:cs="新細明體"/>
+          <w:color w:val="D4D4D4"/>
+          <w:kern w:val="0"/>
+          <w:sz w:val="21"/>
+          <w:szCs w:val="21"/>
+        </w:rPr>
+        <w:t>classifier.fit(x_train, y_train)</w:t>
+      </w:r>
+    </w:p>
+    <w:p>
+      <w:pPr>
+        <w:widowControl/>
+        <w:shd w:val="clear" w:color="auto" w:fill="1E1E1E"/>
+        <w:spacing w:line="285" w:lineRule="atLeast"/>
+        <w:ind w:firstLine="480"/>
+        <w:rPr>
+          <w:rFonts w:ascii="Consolas" w:eastAsia="新細明體" w:hAnsi="Consolas" w:cs="新細明體"/>
+          <w:color w:val="D4D4D4"/>
+          <w:kern w:val="0"/>
+          <w:sz w:val="21"/>
+          <w:szCs w:val="21"/>
+        </w:rPr>
+      </w:pPr>
+      <w:r>
+        <w:rPr>
+          <w:rFonts w:ascii="Consolas" w:eastAsia="新細明體" w:hAnsi="Consolas" w:cs="新細明體"/>
+          <w:color w:val="D4D4D4"/>
+          <w:kern w:val="0"/>
+          <w:sz w:val="21"/>
+          <w:szCs w:val="21"/>
+        </w:rPr>
+        <w:t>predicted = classifier.predict(x_test)</w:t>
+      </w:r>
+    </w:p>
+    <w:p>
+      <w:pPr>
+        <w:widowControl/>
+        <w:shd w:val="clear" w:color="auto" w:fill="1E1E1E"/>
+        <w:spacing w:line="285" w:lineRule="atLeast"/>
+        <w:ind w:firstLine="480"/>
+        <w:rPr>
+          <w:rFonts w:ascii="Consolas" w:eastAsia="新細明體" w:hAnsi="Consolas" w:cs="新細明體" w:hint="eastAsia"/>
+          <w:color w:val="D4D4D4"/>
+          <w:kern w:val="0"/>
+          <w:sz w:val="21"/>
+          <w:szCs w:val="21"/>
+        </w:rPr>
+      </w:pPr>
+      <w:r>
+        <w:rPr>
+          <w:rFonts w:ascii="Consolas" w:eastAsia="新細明體" w:hAnsi="Consolas" w:cs="新細明體"/>
+          <w:color w:val="DCDCAA"/>
+          <w:kern w:val="0"/>
+          <w:sz w:val="21"/>
+          <w:szCs w:val="21"/>
+        </w:rPr>
+        <w:t>print</w:t>
+      </w:r>
+      <w:r>
+        <w:rPr>
+          <w:rFonts w:ascii="Consolas" w:eastAsia="新細明體" w:hAnsi="Consolas" w:cs="新細明體"/>
+          <w:color w:val="D4D4D4"/>
+          <w:kern w:val="0"/>
+          <w:sz w:val="21"/>
+          <w:szCs w:val="21"/>
+        </w:rPr>
+        <w:t>(</w:t>
+      </w:r>
+      <w:r>
+        <w:rPr>
+          <w:rFonts w:ascii="Consolas" w:eastAsia="新細明體" w:hAnsi="Consolas" w:cs="新細明體"/>
+          <w:color w:val="CE9178"/>
+          <w:kern w:val="0"/>
+          <w:sz w:val="21"/>
+          <w:szCs w:val="21"/>
+        </w:rPr>
+        <w:t>'ACCURACY: '</w:t>
+      </w:r>
+      <w:r>
+        <w:rPr>
+          <w:rFonts w:ascii="Consolas" w:eastAsia="新細明體" w:hAnsi="Consolas" w:cs="新細明體"/>
+          <w:color w:val="D4D4D4"/>
+          <w:kern w:val="0"/>
+          <w:sz w:val="21"/>
+          <w:szCs w:val="21"/>
+        </w:rPr>
+        <w:t>,accuracy_score(y_test, predicted))</w:t>
+      </w:r>
+    </w:p>
+    <w:p>
+      <w:pPr>
+        <w:snapToGrid w:val="0"/>
+        <w:spacing w:before="100" w:beforeAutospacing="1" w:after="100" w:afterAutospacing="1" w:line="0" w:lineRule="atLeast"/>
+        <w:contextualSpacing/>
+        <w:rPr>
+          <w:rFonts w:ascii="微軟正黑體" w:eastAsia="微軟正黑體" w:hAnsi="微軟正黑體" w:hint="eastAsia"/>
           <w:szCs w:val="24"/>
         </w:rPr>
       </w:pPr>
@@ -7257,7 +9023,7 @@
         <w:ind w:leftChars="0"/>
         <w:contextualSpacing/>
         <w:rPr>
-          <w:rFonts w:ascii="微軟正黑體" w:eastAsia="微軟正黑體" w:hAnsi="微軟正黑體"/>
+          <w:rFonts w:ascii="微軟正黑體" w:eastAsia="微軟正黑體" w:hAnsi="微軟正黑體" w:hint="eastAsia"/>
           <w:sz w:val="20"/>
           <w:szCs w:val="20"/>
         </w:rPr>
@@ -7270,6 +9036,54 @@
         </w:rPr>
         <w:t>score = model.score(x_test, y_test)</w:t>
       </w:r>
+    </w:p>
+    <w:p>
+      <w:pPr>
+        <w:snapToGrid w:val="0"/>
+        <w:spacing w:before="100" w:beforeAutospacing="1" w:after="100" w:afterAutospacing="1" w:line="0" w:lineRule="atLeast"/>
+        <w:contextualSpacing/>
+        <w:rPr>
+          <w:rFonts w:ascii="微軟正黑體" w:eastAsia="微軟正黑體" w:hAnsi="微軟正黑體"/>
+          <w:sz w:val="20"/>
+          <w:szCs w:val="20"/>
+        </w:rPr>
+      </w:pPr>
+    </w:p>
+    <w:p>
+      <w:pPr>
+        <w:snapToGrid w:val="0"/>
+        <w:spacing w:before="100" w:beforeAutospacing="1" w:after="100" w:afterAutospacing="1" w:line="0" w:lineRule="atLeast"/>
+        <w:contextualSpacing/>
+        <w:rPr>
+          <w:rFonts w:ascii="微軟正黑體" w:eastAsia="微軟正黑體" w:hAnsi="微軟正黑體"/>
+          <w:sz w:val="20"/>
+          <w:szCs w:val="20"/>
+        </w:rPr>
+      </w:pPr>
+    </w:p>
+    <w:p>
+      <w:pPr>
+        <w:snapToGrid w:val="0"/>
+        <w:spacing w:before="100" w:beforeAutospacing="1" w:after="100" w:afterAutospacing="1" w:line="0" w:lineRule="atLeast"/>
+        <w:contextualSpacing/>
+        <w:rPr>
+          <w:rFonts w:ascii="微軟正黑體" w:eastAsia="微軟正黑體" w:hAnsi="微軟正黑體"/>
+          <w:sz w:val="20"/>
+          <w:szCs w:val="20"/>
+        </w:rPr>
+      </w:pPr>
+    </w:p>
+    <w:p>
+      <w:pPr>
+        <w:snapToGrid w:val="0"/>
+        <w:spacing w:before="100" w:beforeAutospacing="1" w:after="100" w:afterAutospacing="1" w:line="0" w:lineRule="atLeast"/>
+        <w:contextualSpacing/>
+        <w:rPr>
+          <w:rFonts w:ascii="微軟正黑體" w:eastAsia="微軟正黑體" w:hAnsi="微軟正黑體"/>
+          <w:sz w:val="20"/>
+          <w:szCs w:val="20"/>
+        </w:rPr>
+      </w:pPr>
     </w:p>
     <w:p>
       <w:pPr>
@@ -7294,6 +9108,7 @@
           <w:szCs w:val="28"/>
           <w:u w:val="single"/>
         </w:rPr>
+        <w:lastRenderedPageBreak/>
         <w:t>Decision Tree</w:t>
       </w:r>
       <w:r>
@@ -8351,6 +10166,254 @@
         </w:rPr>
       </w:pPr>
     </w:p>
+    <w:p>
+      <w:pPr>
+        <w:snapToGrid w:val="0"/>
+        <w:spacing w:before="100" w:beforeAutospacing="1" w:after="100" w:afterAutospacing="1" w:line="0" w:lineRule="atLeast"/>
+        <w:contextualSpacing/>
+        <w:rPr>
+          <w:rFonts w:ascii="微軟正黑體" w:eastAsia="微軟正黑體" w:hAnsi="微軟正黑體"/>
+          <w:szCs w:val="24"/>
+        </w:rPr>
+      </w:pPr>
+      <w:r>
+        <w:rPr>
+          <w:rFonts w:ascii="微軟正黑體" w:eastAsia="微軟正黑體" w:hAnsi="微軟正黑體" w:hint="eastAsia"/>
+          <w:szCs w:val="24"/>
+        </w:rPr>
+        <w:t>Decision Tree:</w:t>
+      </w:r>
+    </w:p>
+    <w:p>
+      <w:pPr>
+        <w:snapToGrid w:val="0"/>
+        <w:spacing w:before="100" w:beforeAutospacing="1" w:after="100" w:afterAutospacing="1" w:line="0" w:lineRule="atLeast"/>
+        <w:ind w:firstLine="480"/>
+        <w:contextualSpacing/>
+        <w:rPr>
+          <w:rFonts w:ascii="微軟正黑體" w:eastAsia="微軟正黑體" w:hAnsi="微軟正黑體" w:hint="eastAsia"/>
+          <w:szCs w:val="24"/>
+        </w:rPr>
+      </w:pPr>
+      <w:r>
+        <w:rPr>
+          <w:rFonts w:ascii="微軟正黑體" w:eastAsia="微軟正黑體" w:hAnsi="微軟正黑體" w:hint="eastAsia"/>
+          <w:szCs w:val="24"/>
+        </w:rPr>
+        <w:t>優點：</w:t>
+      </w:r>
+    </w:p>
+    <w:p>
+      <w:pPr>
+        <w:pStyle w:val="a8"/>
+        <w:numPr>
+          <w:ilvl w:val="0"/>
+          <w:numId w:val="9"/>
+        </w:numPr>
+        <w:snapToGrid w:val="0"/>
+        <w:spacing w:before="100" w:beforeAutospacing="1" w:after="100" w:afterAutospacing="1" w:line="0" w:lineRule="atLeast"/>
+        <w:ind w:leftChars="0"/>
+        <w:contextualSpacing/>
+        <w:rPr>
+          <w:rFonts w:ascii="微軟正黑體" w:eastAsia="微軟正黑體" w:hAnsi="微軟正黑體"/>
+          <w:szCs w:val="24"/>
+        </w:rPr>
+      </w:pPr>
+      <w:r>
+        <w:rPr>
+          <w:rFonts w:ascii="微軟正黑體" w:eastAsia="微軟正黑體" w:hAnsi="微軟正黑體" w:hint="eastAsia"/>
+          <w:szCs w:val="24"/>
+        </w:rPr>
+        <w:t>可以生成可以理解的規則</w:t>
+      </w:r>
+    </w:p>
+    <w:p>
+      <w:pPr>
+        <w:pStyle w:val="a8"/>
+        <w:numPr>
+          <w:ilvl w:val="0"/>
+          <w:numId w:val="9"/>
+        </w:numPr>
+        <w:snapToGrid w:val="0"/>
+        <w:spacing w:before="100" w:beforeAutospacing="1" w:after="100" w:afterAutospacing="1" w:line="0" w:lineRule="atLeast"/>
+        <w:ind w:leftChars="0"/>
+        <w:contextualSpacing/>
+        <w:rPr>
+          <w:rFonts w:ascii="微軟正黑體" w:eastAsia="微軟正黑體" w:hAnsi="微軟正黑體"/>
+          <w:szCs w:val="24"/>
+        </w:rPr>
+      </w:pPr>
+      <w:r>
+        <w:rPr>
+          <w:rFonts w:ascii="微軟正黑體" w:eastAsia="微軟正黑體" w:hAnsi="微軟正黑體" w:hint="eastAsia"/>
+          <w:szCs w:val="24"/>
+        </w:rPr>
+        <w:t>計算量相對來說不是很大</w:t>
+      </w:r>
+    </w:p>
+    <w:p>
+      <w:pPr>
+        <w:pStyle w:val="a8"/>
+        <w:numPr>
+          <w:ilvl w:val="0"/>
+          <w:numId w:val="9"/>
+        </w:numPr>
+        <w:snapToGrid w:val="0"/>
+        <w:spacing w:before="100" w:beforeAutospacing="1" w:after="100" w:afterAutospacing="1" w:line="0" w:lineRule="atLeast"/>
+        <w:ind w:leftChars="0"/>
+        <w:contextualSpacing/>
+        <w:rPr>
+          <w:rFonts w:ascii="微軟正黑體" w:eastAsia="微軟正黑體" w:hAnsi="微軟正黑體"/>
+          <w:szCs w:val="24"/>
+        </w:rPr>
+      </w:pPr>
+      <w:r>
+        <w:rPr>
+          <w:rFonts w:ascii="微軟正黑體" w:eastAsia="微軟正黑體" w:hAnsi="微軟正黑體" w:hint="eastAsia"/>
+          <w:szCs w:val="24"/>
+        </w:rPr>
+        <w:t>可以處理連續和種類欄位</w:t>
+      </w:r>
+    </w:p>
+    <w:p>
+      <w:pPr>
+        <w:pStyle w:val="a8"/>
+        <w:numPr>
+          <w:ilvl w:val="0"/>
+          <w:numId w:val="9"/>
+        </w:numPr>
+        <w:snapToGrid w:val="0"/>
+        <w:spacing w:before="100" w:beforeAutospacing="1" w:after="100" w:afterAutospacing="1" w:line="0" w:lineRule="atLeast"/>
+        <w:ind w:leftChars="0"/>
+        <w:contextualSpacing/>
+        <w:rPr>
+          <w:rFonts w:ascii="微軟正黑體" w:eastAsia="微軟正黑體" w:hAnsi="微軟正黑體" w:hint="eastAsia"/>
+          <w:szCs w:val="24"/>
+        </w:rPr>
+      </w:pPr>
+      <w:r>
+        <w:rPr>
+          <w:rFonts w:ascii="微軟正黑體" w:eastAsia="微軟正黑體" w:hAnsi="微軟正黑體" w:hint="eastAsia"/>
+          <w:szCs w:val="24"/>
+        </w:rPr>
+        <w:t>決策樹可以清晰的顯示哪些欄位比較重要</w:t>
+      </w:r>
+    </w:p>
+    <w:p>
+      <w:pPr>
+        <w:snapToGrid w:val="0"/>
+        <w:spacing w:before="100" w:beforeAutospacing="1" w:after="100" w:afterAutospacing="1" w:line="0" w:lineRule="atLeast"/>
+        <w:ind w:firstLine="480"/>
+        <w:contextualSpacing/>
+        <w:rPr>
+          <w:rFonts w:ascii="微軟正黑體" w:eastAsia="微軟正黑體" w:hAnsi="微軟正黑體" w:hint="eastAsia"/>
+          <w:szCs w:val="24"/>
+        </w:rPr>
+      </w:pPr>
+      <w:r>
+        <w:rPr>
+          <w:rFonts w:ascii="微軟正黑體" w:eastAsia="微軟正黑體" w:hAnsi="微軟正黑體" w:hint="eastAsia"/>
+          <w:szCs w:val="24"/>
+        </w:rPr>
+        <w:t>缺點：</w:t>
+      </w:r>
+    </w:p>
+    <w:p>
+      <w:pPr>
+        <w:pStyle w:val="a8"/>
+        <w:numPr>
+          <w:ilvl w:val="0"/>
+          <w:numId w:val="10"/>
+        </w:numPr>
+        <w:snapToGrid w:val="0"/>
+        <w:spacing w:before="100" w:beforeAutospacing="1" w:after="100" w:afterAutospacing="1" w:line="0" w:lineRule="atLeast"/>
+        <w:ind w:leftChars="0"/>
+        <w:contextualSpacing/>
+        <w:rPr>
+          <w:rFonts w:ascii="微軟正黑體" w:eastAsia="微軟正黑體" w:hAnsi="微軟正黑體" w:hint="eastAsia"/>
+          <w:szCs w:val="24"/>
+        </w:rPr>
+      </w:pPr>
+      <w:r>
+        <w:rPr>
+          <w:rFonts w:ascii="微軟正黑體" w:eastAsia="微軟正黑體" w:hAnsi="微軟正黑體" w:hint="eastAsia"/>
+          <w:szCs w:val="24"/>
+        </w:rPr>
+        <w:t>對連續性的欄位比較難預測</w:t>
+      </w:r>
+    </w:p>
+    <w:p>
+      <w:pPr>
+        <w:pStyle w:val="a8"/>
+        <w:numPr>
+          <w:ilvl w:val="0"/>
+          <w:numId w:val="10"/>
+        </w:numPr>
+        <w:snapToGrid w:val="0"/>
+        <w:spacing w:before="100" w:beforeAutospacing="1" w:after="100" w:afterAutospacing="1" w:line="0" w:lineRule="atLeast"/>
+        <w:ind w:leftChars="0"/>
+        <w:contextualSpacing/>
+        <w:rPr>
+          <w:rFonts w:ascii="微軟正黑體" w:eastAsia="微軟正黑體" w:hAnsi="微軟正黑體" w:hint="eastAsia"/>
+          <w:szCs w:val="24"/>
+        </w:rPr>
+      </w:pPr>
+      <w:r>
+        <w:rPr>
+          <w:rFonts w:ascii="微軟正黑體" w:eastAsia="微軟正黑體" w:hAnsi="微軟正黑體" w:hint="eastAsia"/>
+          <w:szCs w:val="24"/>
+        </w:rPr>
+        <w:t>對有時間順序的數據，需要很多預處理的工作</w:t>
+      </w:r>
+    </w:p>
+    <w:p>
+      <w:pPr>
+        <w:pStyle w:val="a8"/>
+        <w:numPr>
+          <w:ilvl w:val="0"/>
+          <w:numId w:val="10"/>
+        </w:numPr>
+        <w:snapToGrid w:val="0"/>
+        <w:spacing w:before="100" w:beforeAutospacing="1" w:after="100" w:afterAutospacing="1" w:line="0" w:lineRule="atLeast"/>
+        <w:ind w:leftChars="0"/>
+        <w:contextualSpacing/>
+        <w:rPr>
+          <w:rFonts w:ascii="微軟正黑體" w:eastAsia="微軟正黑體" w:hAnsi="微軟正黑體" w:hint="eastAsia"/>
+          <w:szCs w:val="24"/>
+        </w:rPr>
+      </w:pPr>
+      <w:r>
+        <w:rPr>
+          <w:rFonts w:ascii="微軟正黑體" w:eastAsia="微軟正黑體" w:hAnsi="微軟正黑體" w:hint="eastAsia"/>
+          <w:szCs w:val="24"/>
+        </w:rPr>
+        <w:t>當類別太多時，錯誤可能就會增加的比較快</w:t>
+      </w:r>
+    </w:p>
+    <w:p>
+      <w:pPr>
+        <w:pStyle w:val="a8"/>
+        <w:numPr>
+          <w:ilvl w:val="0"/>
+          <w:numId w:val="10"/>
+        </w:numPr>
+        <w:snapToGrid w:val="0"/>
+        <w:spacing w:before="100" w:beforeAutospacing="1" w:after="100" w:afterAutospacing="1" w:line="0" w:lineRule="atLeast"/>
+        <w:ind w:leftChars="0"/>
+        <w:contextualSpacing/>
+        <w:rPr>
+          <w:rFonts w:ascii="微軟正黑體" w:eastAsia="微軟正黑體" w:hAnsi="微軟正黑體"/>
+          <w:szCs w:val="24"/>
+        </w:rPr>
+      </w:pPr>
+      <w:r>
+        <w:rPr>
+          <w:rFonts w:ascii="微軟正黑體" w:eastAsia="微軟正黑體" w:hAnsi="微軟正黑體" w:hint="eastAsia"/>
+          <w:szCs w:val="24"/>
+        </w:rPr>
+        <w:t>一般的演算法分類的時候，只是根據一個欄位來分類</w:t>
+      </w:r>
+    </w:p>
     <w:sectPr>
       <w:pgSz w:w="11906" w:h="16838"/>
       <w:pgMar w:top="1440" w:right="1800" w:bottom="1440" w:left="1800" w:header="851" w:footer="992" w:gutter="0"/>
@@ -8717,6 +10780,273 @@
     </w:lvl>
   </w:abstractNum>
   <w:abstractNum w:abstractNumId="3" w15:restartNumberingAfterBreak="0">
+    <w:nsid w:val="50FF0A68"/>
+    <w:multiLevelType w:val="hybridMultilevel"/>
+    <w:tmpl w:val="6058AC7C"/>
+    <w:lvl w:ilvl="0" w:tplc="2EC6EF1A">
+      <w:start w:val="1"/>
+      <w:numFmt w:val="decimal"/>
+      <w:lvlText w:val="%1."/>
+      <w:lvlJc w:val="left"/>
+      <w:pPr>
+        <w:ind w:left="360" w:hanging="360"/>
+      </w:pPr>
+      <w:rPr>
+        <w:rFonts w:hint="default"/>
+      </w:rPr>
+    </w:lvl>
+    <w:lvl w:ilvl="1" w:tplc="04090019" w:tentative="1">
+      <w:start w:val="1"/>
+      <w:numFmt w:val="ideographTraditional"/>
+      <w:lvlText w:val="%2、"/>
+      <w:lvlJc w:val="left"/>
+      <w:pPr>
+        <w:ind w:left="960" w:hanging="480"/>
+      </w:pPr>
+    </w:lvl>
+    <w:lvl w:ilvl="2" w:tplc="0409001B" w:tentative="1">
+      <w:start w:val="1"/>
+      <w:numFmt w:val="lowerRoman"/>
+      <w:lvlText w:val="%3."/>
+      <w:lvlJc w:val="right"/>
+      <w:pPr>
+        <w:ind w:left="1440" w:hanging="480"/>
+      </w:pPr>
+    </w:lvl>
+    <w:lvl w:ilvl="3" w:tplc="0409000F" w:tentative="1">
+      <w:start w:val="1"/>
+      <w:numFmt w:val="decimal"/>
+      <w:lvlText w:val="%4."/>
+      <w:lvlJc w:val="left"/>
+      <w:pPr>
+        <w:ind w:left="1920" w:hanging="480"/>
+      </w:pPr>
+    </w:lvl>
+    <w:lvl w:ilvl="4" w:tplc="04090019" w:tentative="1">
+      <w:start w:val="1"/>
+      <w:numFmt w:val="ideographTraditional"/>
+      <w:lvlText w:val="%5、"/>
+      <w:lvlJc w:val="left"/>
+      <w:pPr>
+        <w:ind w:left="2400" w:hanging="480"/>
+      </w:pPr>
+    </w:lvl>
+    <w:lvl w:ilvl="5" w:tplc="0409001B" w:tentative="1">
+      <w:start w:val="1"/>
+      <w:numFmt w:val="lowerRoman"/>
+      <w:lvlText w:val="%6."/>
+      <w:lvlJc w:val="right"/>
+      <w:pPr>
+        <w:ind w:left="2880" w:hanging="480"/>
+      </w:pPr>
+    </w:lvl>
+    <w:lvl w:ilvl="6" w:tplc="0409000F" w:tentative="1">
+      <w:start w:val="1"/>
+      <w:numFmt w:val="decimal"/>
+      <w:lvlText w:val="%7."/>
+      <w:lvlJc w:val="left"/>
+      <w:pPr>
+        <w:ind w:left="3360" w:hanging="480"/>
+      </w:pPr>
+    </w:lvl>
+    <w:lvl w:ilvl="7" w:tplc="04090019" w:tentative="1">
+      <w:start w:val="1"/>
+      <w:numFmt w:val="ideographTraditional"/>
+      <w:lvlText w:val="%8、"/>
+      <w:lvlJc w:val="left"/>
+      <w:pPr>
+        <w:ind w:left="3840" w:hanging="480"/>
+      </w:pPr>
+    </w:lvl>
+    <w:lvl w:ilvl="8" w:tplc="0409001B" w:tentative="1">
+      <w:start w:val="1"/>
+      <w:numFmt w:val="lowerRoman"/>
+      <w:lvlText w:val="%9."/>
+      <w:lvlJc w:val="right"/>
+      <w:pPr>
+        <w:ind w:left="4320" w:hanging="480"/>
+      </w:pPr>
+    </w:lvl>
+  </w:abstractNum>
+  <w:abstractNum w:abstractNumId="4" w15:restartNumberingAfterBreak="0">
+    <w:nsid w:val="52C460A2"/>
+    <w:multiLevelType w:val="hybridMultilevel"/>
+    <w:tmpl w:val="F1060D44"/>
+    <w:lvl w:ilvl="0" w:tplc="2DFEB568">
+      <w:start w:val="1"/>
+      <w:numFmt w:val="upperLetter"/>
+      <w:lvlText w:val="%1."/>
+      <w:lvlJc w:val="left"/>
+      <w:pPr>
+        <w:ind w:left="840" w:hanging="360"/>
+      </w:pPr>
+      <w:rPr>
+        <w:rFonts w:hint="default"/>
+      </w:rPr>
+    </w:lvl>
+    <w:lvl w:ilvl="1" w:tplc="04090019" w:tentative="1">
+      <w:start w:val="1"/>
+      <w:numFmt w:val="ideographTraditional"/>
+      <w:lvlText w:val="%2、"/>
+      <w:lvlJc w:val="left"/>
+      <w:pPr>
+        <w:ind w:left="1440" w:hanging="480"/>
+      </w:pPr>
+    </w:lvl>
+    <w:lvl w:ilvl="2" w:tplc="0409001B" w:tentative="1">
+      <w:start w:val="1"/>
+      <w:numFmt w:val="lowerRoman"/>
+      <w:lvlText w:val="%3."/>
+      <w:lvlJc w:val="right"/>
+      <w:pPr>
+        <w:ind w:left="1920" w:hanging="480"/>
+      </w:pPr>
+    </w:lvl>
+    <w:lvl w:ilvl="3" w:tplc="0409000F" w:tentative="1">
+      <w:start w:val="1"/>
+      <w:numFmt w:val="decimal"/>
+      <w:lvlText w:val="%4."/>
+      <w:lvlJc w:val="left"/>
+      <w:pPr>
+        <w:ind w:left="2400" w:hanging="480"/>
+      </w:pPr>
+    </w:lvl>
+    <w:lvl w:ilvl="4" w:tplc="04090019" w:tentative="1">
+      <w:start w:val="1"/>
+      <w:numFmt w:val="ideographTraditional"/>
+      <w:lvlText w:val="%5、"/>
+      <w:lvlJc w:val="left"/>
+      <w:pPr>
+        <w:ind w:left="2880" w:hanging="480"/>
+      </w:pPr>
+    </w:lvl>
+    <w:lvl w:ilvl="5" w:tplc="0409001B" w:tentative="1">
+      <w:start w:val="1"/>
+      <w:numFmt w:val="lowerRoman"/>
+      <w:lvlText w:val="%6."/>
+      <w:lvlJc w:val="right"/>
+      <w:pPr>
+        <w:ind w:left="3360" w:hanging="480"/>
+      </w:pPr>
+    </w:lvl>
+    <w:lvl w:ilvl="6" w:tplc="0409000F" w:tentative="1">
+      <w:start w:val="1"/>
+      <w:numFmt w:val="decimal"/>
+      <w:lvlText w:val="%7."/>
+      <w:lvlJc w:val="left"/>
+      <w:pPr>
+        <w:ind w:left="3840" w:hanging="480"/>
+      </w:pPr>
+    </w:lvl>
+    <w:lvl w:ilvl="7" w:tplc="04090019" w:tentative="1">
+      <w:start w:val="1"/>
+      <w:numFmt w:val="ideographTraditional"/>
+      <w:lvlText w:val="%8、"/>
+      <w:lvlJc w:val="left"/>
+      <w:pPr>
+        <w:ind w:left="4320" w:hanging="480"/>
+      </w:pPr>
+    </w:lvl>
+    <w:lvl w:ilvl="8" w:tplc="0409001B" w:tentative="1">
+      <w:start w:val="1"/>
+      <w:numFmt w:val="lowerRoman"/>
+      <w:lvlText w:val="%9."/>
+      <w:lvlJc w:val="right"/>
+      <w:pPr>
+        <w:ind w:left="4800" w:hanging="480"/>
+      </w:pPr>
+    </w:lvl>
+  </w:abstractNum>
+  <w:abstractNum w:abstractNumId="5" w15:restartNumberingAfterBreak="0">
+    <w:nsid w:val="6711491B"/>
+    <w:multiLevelType w:val="hybridMultilevel"/>
+    <w:tmpl w:val="B842661E"/>
+    <w:lvl w:ilvl="0" w:tplc="C8D64072">
+      <w:start w:val="1"/>
+      <w:numFmt w:val="decimal"/>
+      <w:lvlText w:val="%1."/>
+      <w:lvlJc w:val="left"/>
+      <w:pPr>
+        <w:ind w:left="1320" w:hanging="360"/>
+      </w:pPr>
+      <w:rPr>
+        <w:rFonts w:hint="default"/>
+      </w:rPr>
+    </w:lvl>
+    <w:lvl w:ilvl="1" w:tplc="04090019" w:tentative="1">
+      <w:start w:val="1"/>
+      <w:numFmt w:val="ideographTraditional"/>
+      <w:lvlText w:val="%2、"/>
+      <w:lvlJc w:val="left"/>
+      <w:pPr>
+        <w:ind w:left="1920" w:hanging="480"/>
+      </w:pPr>
+    </w:lvl>
+    <w:lvl w:ilvl="2" w:tplc="0409001B" w:tentative="1">
+      <w:start w:val="1"/>
+      <w:numFmt w:val="lowerRoman"/>
+      <w:lvlText w:val="%3."/>
+      <w:lvlJc w:val="right"/>
+      <w:pPr>
+        <w:ind w:left="2400" w:hanging="480"/>
+      </w:pPr>
+    </w:lvl>
+    <w:lvl w:ilvl="3" w:tplc="0409000F" w:tentative="1">
+      <w:start w:val="1"/>
+      <w:numFmt w:val="decimal"/>
+      <w:lvlText w:val="%4."/>
+      <w:lvlJc w:val="left"/>
+      <w:pPr>
+        <w:ind w:left="2880" w:hanging="480"/>
+      </w:pPr>
+    </w:lvl>
+    <w:lvl w:ilvl="4" w:tplc="04090019" w:tentative="1">
+      <w:start w:val="1"/>
+      <w:numFmt w:val="ideographTraditional"/>
+      <w:lvlText w:val="%5、"/>
+      <w:lvlJc w:val="left"/>
+      <w:pPr>
+        <w:ind w:left="3360" w:hanging="480"/>
+      </w:pPr>
+    </w:lvl>
+    <w:lvl w:ilvl="5" w:tplc="0409001B" w:tentative="1">
+      <w:start w:val="1"/>
+      <w:numFmt w:val="lowerRoman"/>
+      <w:lvlText w:val="%6."/>
+      <w:lvlJc w:val="right"/>
+      <w:pPr>
+        <w:ind w:left="3840" w:hanging="480"/>
+      </w:pPr>
+    </w:lvl>
+    <w:lvl w:ilvl="6" w:tplc="0409000F" w:tentative="1">
+      <w:start w:val="1"/>
+      <w:numFmt w:val="decimal"/>
+      <w:lvlText w:val="%7."/>
+      <w:lvlJc w:val="left"/>
+      <w:pPr>
+        <w:ind w:left="4320" w:hanging="480"/>
+      </w:pPr>
+    </w:lvl>
+    <w:lvl w:ilvl="7" w:tplc="04090019" w:tentative="1">
+      <w:start w:val="1"/>
+      <w:numFmt w:val="ideographTraditional"/>
+      <w:lvlText w:val="%8、"/>
+      <w:lvlJc w:val="left"/>
+      <w:pPr>
+        <w:ind w:left="4800" w:hanging="480"/>
+      </w:pPr>
+    </w:lvl>
+    <w:lvl w:ilvl="8" w:tplc="0409001B" w:tentative="1">
+      <w:start w:val="1"/>
+      <w:numFmt w:val="lowerRoman"/>
+      <w:lvlText w:val="%9."/>
+      <w:lvlJc w:val="right"/>
+      <w:pPr>
+        <w:ind w:left="5280" w:hanging="480"/>
+      </w:pPr>
+    </w:lvl>
+  </w:abstractNum>
+  <w:abstractNum w:abstractNumId="6" w15:restartNumberingAfterBreak="0">
     <w:nsid w:val="702B67DC"/>
     <w:multiLevelType w:val="hybridMultilevel"/>
     <w:tmpl w:val="717AB802"/>
@@ -8806,7 +11136,7 @@
       </w:pPr>
     </w:lvl>
   </w:abstractNum>
-  <w:abstractNum w:abstractNumId="4" w15:restartNumberingAfterBreak="0">
+  <w:abstractNum w:abstractNumId="7" w15:restartNumberingAfterBreak="0">
     <w:nsid w:val="72BD0CD1"/>
     <w:multiLevelType w:val="hybridMultilevel"/>
     <w:tmpl w:val="2B48D864"/>
@@ -8919,7 +11249,7 @@
       </w:rPr>
     </w:lvl>
   </w:abstractNum>
-  <w:abstractNum w:abstractNumId="5" w15:restartNumberingAfterBreak="0">
+  <w:abstractNum w:abstractNumId="8" w15:restartNumberingAfterBreak="0">
     <w:nsid w:val="769209A5"/>
     <w:multiLevelType w:val="hybridMultilevel"/>
     <w:tmpl w:val="3ECEC92C"/>
@@ -9032,8 +11362,97 @@
       </w:rPr>
     </w:lvl>
   </w:abstractNum>
+  <w:abstractNum w:abstractNumId="9" w15:restartNumberingAfterBreak="0">
+    <w:nsid w:val="7799097C"/>
+    <w:multiLevelType w:val="hybridMultilevel"/>
+    <w:tmpl w:val="2C0C1FF8"/>
+    <w:lvl w:ilvl="0" w:tplc="F4C0FE60">
+      <w:start w:val="1"/>
+      <w:numFmt w:val="decimal"/>
+      <w:lvlText w:val="%1."/>
+      <w:lvlJc w:val="left"/>
+      <w:pPr>
+        <w:ind w:left="1320" w:hanging="360"/>
+      </w:pPr>
+      <w:rPr>
+        <w:rFonts w:hint="default"/>
+      </w:rPr>
+    </w:lvl>
+    <w:lvl w:ilvl="1" w:tplc="04090019" w:tentative="1">
+      <w:start w:val="1"/>
+      <w:numFmt w:val="ideographTraditional"/>
+      <w:lvlText w:val="%2、"/>
+      <w:lvlJc w:val="left"/>
+      <w:pPr>
+        <w:ind w:left="1920" w:hanging="480"/>
+      </w:pPr>
+    </w:lvl>
+    <w:lvl w:ilvl="2" w:tplc="0409001B" w:tentative="1">
+      <w:start w:val="1"/>
+      <w:numFmt w:val="lowerRoman"/>
+      <w:lvlText w:val="%3."/>
+      <w:lvlJc w:val="right"/>
+      <w:pPr>
+        <w:ind w:left="2400" w:hanging="480"/>
+      </w:pPr>
+    </w:lvl>
+    <w:lvl w:ilvl="3" w:tplc="0409000F" w:tentative="1">
+      <w:start w:val="1"/>
+      <w:numFmt w:val="decimal"/>
+      <w:lvlText w:val="%4."/>
+      <w:lvlJc w:val="left"/>
+      <w:pPr>
+        <w:ind w:left="2880" w:hanging="480"/>
+      </w:pPr>
+    </w:lvl>
+    <w:lvl w:ilvl="4" w:tplc="04090019" w:tentative="1">
+      <w:start w:val="1"/>
+      <w:numFmt w:val="ideographTraditional"/>
+      <w:lvlText w:val="%5、"/>
+      <w:lvlJc w:val="left"/>
+      <w:pPr>
+        <w:ind w:left="3360" w:hanging="480"/>
+      </w:pPr>
+    </w:lvl>
+    <w:lvl w:ilvl="5" w:tplc="0409001B" w:tentative="1">
+      <w:start w:val="1"/>
+      <w:numFmt w:val="lowerRoman"/>
+      <w:lvlText w:val="%6."/>
+      <w:lvlJc w:val="right"/>
+      <w:pPr>
+        <w:ind w:left="3840" w:hanging="480"/>
+      </w:pPr>
+    </w:lvl>
+    <w:lvl w:ilvl="6" w:tplc="0409000F" w:tentative="1">
+      <w:start w:val="1"/>
+      <w:numFmt w:val="decimal"/>
+      <w:lvlText w:val="%7."/>
+      <w:lvlJc w:val="left"/>
+      <w:pPr>
+        <w:ind w:left="4320" w:hanging="480"/>
+      </w:pPr>
+    </w:lvl>
+    <w:lvl w:ilvl="7" w:tplc="04090019" w:tentative="1">
+      <w:start w:val="1"/>
+      <w:numFmt w:val="ideographTraditional"/>
+      <w:lvlText w:val="%8、"/>
+      <w:lvlJc w:val="left"/>
+      <w:pPr>
+        <w:ind w:left="4800" w:hanging="480"/>
+      </w:pPr>
+    </w:lvl>
+    <w:lvl w:ilvl="8" w:tplc="0409001B" w:tentative="1">
+      <w:start w:val="1"/>
+      <w:numFmt w:val="lowerRoman"/>
+      <w:lvlText w:val="%9."/>
+      <w:lvlJc w:val="right"/>
+      <w:pPr>
+        <w:ind w:left="5280" w:hanging="480"/>
+      </w:pPr>
+    </w:lvl>
+  </w:abstractNum>
   <w:num w:numId="1">
-    <w:abstractNumId w:val="5"/>
+    <w:abstractNumId w:val="8"/>
   </w:num>
   <w:num w:numId="2">
     <w:abstractNumId w:val="0"/>
@@ -9045,10 +11464,22 @@
     <w:abstractNumId w:val="2"/>
   </w:num>
   <w:num w:numId="5">
+    <w:abstractNumId w:val="7"/>
+  </w:num>
+  <w:num w:numId="6">
+    <w:abstractNumId w:val="6"/>
+  </w:num>
+  <w:num w:numId="7">
+    <w:abstractNumId w:val="3"/>
+  </w:num>
+  <w:num w:numId="8">
     <w:abstractNumId w:val="4"/>
   </w:num>
-  <w:num w:numId="6">
-    <w:abstractNumId w:val="3"/>
+  <w:num w:numId="9">
+    <w:abstractNumId w:val="5"/>
+  </w:num>
+  <w:num w:numId="10">
+    <w:abstractNumId w:val="9"/>
   </w:num>
 </w:numbering>
 </file>
@@ -9957,7 +12388,7 @@
 </file>
 
 <file path=customXml/itemProps1.xml><?xml version="1.0" encoding="utf-8"?>
-<ds:datastoreItem xmlns:ds="http://schemas.openxmlformats.org/officeDocument/2006/customXml" ds:itemID="{CBBA93D9-8C6F-4825-87F4-165E1CF693FB}">
+<ds:datastoreItem xmlns:ds="http://schemas.openxmlformats.org/officeDocument/2006/customXml" ds:itemID="{86A6EDFE-DBA6-4C29-A6CD-69DAC2B02E76}">
   <ds:schemaRefs>
     <ds:schemaRef ds:uri="http://schemas.openxmlformats.org/officeDocument/2006/bibliography"/>
   </ds:schemaRefs>

</xml_diff>